<commit_message>
final file controle continu
</commit_message>
<xml_diff>
--- a/controle_continu.docx
+++ b/controle_continu.docx
@@ -822,6 +822,89 @@
         <w:spacing w:after="0" w:before="0" w:line="276" w:lineRule="auto"/>
         <w:ind w:left="0" w:right="0" w:firstLine="0"/>
         <w:jc w:val="left"/>
+        <w:rPr/>
+      </w:pPr>
+      <w:r>
+        <w:rPr>
+          <w:rtl w:val="0"/>
+        </w:rPr>
+        <w:t xml:space="preserve">R:  - git add controle_continu.docx</w:t>
+      </w:r>
+    </w:p>
+    <w:p>
+      <w:pPr>
+        <w:keepNext w:val="0"/>
+        <w:keepLines w:val="0"/>
+        <w:pageBreakBefore w:val="0"/>
+        <w:widowControl w:val="0"/>
+        <w:numPr>
+          <w:ilvl w:val="0"/>
+          <w:numId w:val="3"/>
+        </w:numPr>
+        <w:pBdr>
+          <w:top w:space="0" w:sz="0" w:val="nil"/>
+          <w:left w:space="0" w:sz="0" w:val="nil"/>
+          <w:bottom w:space="0" w:sz="0" w:val="nil"/>
+          <w:right w:space="0" w:sz="0" w:val="nil"/>
+          <w:between w:space="0" w:sz="0" w:val="nil"/>
+        </w:pBdr>
+        <w:shd w:fill="auto" w:val="clear"/>
+        <w:spacing w:after="0" w:before="0" w:line="276" w:lineRule="auto"/>
+        <w:ind w:left="720" w:right="0" w:hanging="360"/>
+        <w:jc w:val="left"/>
+        <w:rPr>
+          <w:u w:val="none"/>
+        </w:rPr>
+      </w:pPr>
+      <w:r>
+        <w:rPr>
+          <w:rtl w:val="0"/>
+        </w:rPr>
+        <w:t xml:space="preserve">git commit -m “first commit controle continu”</w:t>
+      </w:r>
+    </w:p>
+    <w:p>
+      <w:pPr>
+        <w:keepNext w:val="0"/>
+        <w:keepLines w:val="0"/>
+        <w:pageBreakBefore w:val="0"/>
+        <w:widowControl w:val="0"/>
+        <w:pBdr>
+          <w:top w:space="0" w:sz="0" w:val="nil"/>
+          <w:left w:space="0" w:sz="0" w:val="nil"/>
+          <w:bottom w:space="0" w:sz="0" w:val="nil"/>
+          <w:right w:space="0" w:sz="0" w:val="nil"/>
+          <w:between w:space="0" w:sz="0" w:val="nil"/>
+        </w:pBdr>
+        <w:shd w:fill="auto" w:val="clear"/>
+        <w:spacing w:after="0" w:before="0" w:line="276" w:lineRule="auto"/>
+        <w:ind w:left="0" w:right="0" w:firstLine="0"/>
+        <w:jc w:val="left"/>
+        <w:rPr/>
+      </w:pPr>
+      <w:r>
+        <w:rPr>
+          <w:rtl w:val="0"/>
+        </w:rPr>
+      </w:r>
+    </w:p>
+    <w:p>
+      <w:pPr>
+        <w:keepNext w:val="0"/>
+        <w:keepLines w:val="0"/>
+        <w:pageBreakBefore w:val="0"/>
+        <w:widowControl w:val="0"/>
+        <w:pBdr>
+          <w:top w:space="0" w:sz="0" w:val="nil"/>
+          <w:left w:space="0" w:sz="0" w:val="nil"/>
+          <w:bottom w:space="0" w:sz="0" w:val="nil"/>
+          <w:right w:space="0" w:sz="0" w:val="nil"/>
+          <w:between w:space="0" w:sz="0" w:val="nil"/>
+        </w:pBdr>
+        <w:shd w:fill="auto" w:val="clear"/>
+        <w:spacing w:after="0" w:before="0" w:line="276" w:lineRule="auto"/>
+        <w:ind w:left="0" w:right="0" w:firstLine="0"/>
+        <w:jc w:val="left"/>
         <w:rPr>
           <w:rFonts w:ascii="Arial" w:cs="Arial" w:eastAsia="Arial" w:hAnsi="Arial"/>
           <w:b w:val="0"/>
@@ -852,6 +935,108 @@
           <w:rtl w:val="0"/>
         </w:rPr>
         <w:t xml:space="preserve">6. Créez une branche feature et placez vous dessus. Donnez les 3 méthodes de création de branche. </w:t>
+        <w:br w:type="textWrapping"/>
+        <w:t xml:space="preserve">R: - git checko</w:t>
+      </w:r>
+      <w:r>
+        <w:rPr>
+          <w:rtl w:val="0"/>
+        </w:rPr>
+        <w:t xml:space="preserve">ut -b feature</w:t>
+      </w:r>
+      <w:r>
+        <w:rPr>
+          <w:rtl w:val="0"/>
+        </w:rPr>
+      </w:r>
+    </w:p>
+    <w:p>
+      <w:pPr>
+        <w:keepNext w:val="0"/>
+        <w:keepLines w:val="0"/>
+        <w:pageBreakBefore w:val="0"/>
+        <w:widowControl w:val="0"/>
+        <w:numPr>
+          <w:ilvl w:val="0"/>
+          <w:numId w:val="2"/>
+        </w:numPr>
+        <w:pBdr>
+          <w:top w:space="0" w:sz="0" w:val="nil"/>
+          <w:left w:space="0" w:sz="0" w:val="nil"/>
+          <w:bottom w:space="0" w:sz="0" w:val="nil"/>
+          <w:right w:space="0" w:sz="0" w:val="nil"/>
+          <w:between w:space="0" w:sz="0" w:val="nil"/>
+        </w:pBdr>
+        <w:shd w:fill="auto" w:val="clear"/>
+        <w:spacing w:after="0" w:before="0" w:line="276" w:lineRule="auto"/>
+        <w:ind w:left="720" w:right="0" w:hanging="360"/>
+        <w:jc w:val="left"/>
+        <w:rPr>
+          <w:u w:val="none"/>
+        </w:rPr>
+      </w:pPr>
+      <w:r>
+        <w:rPr>
+          <w:rtl w:val="0"/>
+        </w:rPr>
+        <w:t xml:space="preserve">git branch feature</w:t>
+      </w:r>
+    </w:p>
+    <w:p>
+      <w:pPr>
+        <w:keepNext w:val="0"/>
+        <w:keepLines w:val="0"/>
+        <w:pageBreakBefore w:val="0"/>
+        <w:widowControl w:val="0"/>
+        <w:numPr>
+          <w:ilvl w:val="0"/>
+          <w:numId w:val="2"/>
+        </w:numPr>
+        <w:pBdr>
+          <w:top w:space="0" w:sz="0" w:val="nil"/>
+          <w:left w:space="0" w:sz="0" w:val="nil"/>
+          <w:bottom w:space="0" w:sz="0" w:val="nil"/>
+          <w:right w:space="0" w:sz="0" w:val="nil"/>
+          <w:between w:space="0" w:sz="0" w:val="nil"/>
+        </w:pBdr>
+        <w:shd w:fill="auto" w:val="clear"/>
+        <w:spacing w:after="0" w:before="0" w:line="276" w:lineRule="auto"/>
+        <w:ind w:left="720" w:right="0" w:hanging="360"/>
+        <w:jc w:val="left"/>
+        <w:rPr>
+          <w:u w:val="none"/>
+        </w:rPr>
+      </w:pPr>
+      <w:r>
+        <w:rPr>
+          <w:rtl w:val="0"/>
+        </w:rPr>
+        <w:t xml:space="preserve">git switch -c feature</w:t>
+      </w:r>
+    </w:p>
+    <w:p>
+      <w:pPr>
+        <w:keepNext w:val="0"/>
+        <w:keepLines w:val="0"/>
+        <w:pageBreakBefore w:val="0"/>
+        <w:widowControl w:val="0"/>
+        <w:pBdr>
+          <w:top w:space="0" w:sz="0" w:val="nil"/>
+          <w:left w:space="0" w:sz="0" w:val="nil"/>
+          <w:bottom w:space="0" w:sz="0" w:val="nil"/>
+          <w:right w:space="0" w:sz="0" w:val="nil"/>
+          <w:between w:space="0" w:sz="0" w:val="nil"/>
+        </w:pBdr>
+        <w:shd w:fill="auto" w:val="clear"/>
+        <w:spacing w:after="0" w:before="0" w:line="276" w:lineRule="auto"/>
+        <w:ind w:left="720" w:right="0" w:firstLine="0"/>
+        <w:jc w:val="left"/>
+        <w:rPr/>
+      </w:pPr>
+      <w:r>
+        <w:rPr>
+          <w:rtl w:val="0"/>
+        </w:rPr>
       </w:r>
     </w:p>
     <w:p>
@@ -920,6 +1105,57 @@
         <w:spacing w:after="0" w:before="0" w:line="276" w:lineRule="auto"/>
         <w:ind w:left="0" w:right="0" w:firstLine="0"/>
         <w:jc w:val="left"/>
+        <w:rPr/>
+      </w:pPr>
+      <w:r>
+        <w:rPr>
+          <w:rtl w:val="0"/>
+        </w:rPr>
+        <w:t xml:space="preserve">R:  echo "twilight" &gt; film.txt</w:t>
+      </w:r>
+    </w:p>
+    <w:p>
+      <w:pPr>
+        <w:keepNext w:val="0"/>
+        <w:keepLines w:val="0"/>
+        <w:pageBreakBefore w:val="0"/>
+        <w:widowControl w:val="0"/>
+        <w:pBdr>
+          <w:top w:space="0" w:sz="0" w:val="nil"/>
+          <w:left w:space="0" w:sz="0" w:val="nil"/>
+          <w:bottom w:space="0" w:sz="0" w:val="nil"/>
+          <w:right w:space="0" w:sz="0" w:val="nil"/>
+          <w:between w:space="0" w:sz="0" w:val="nil"/>
+        </w:pBdr>
+        <w:shd w:fill="auto" w:val="clear"/>
+        <w:spacing w:after="0" w:before="0" w:line="276" w:lineRule="auto"/>
+        <w:ind w:left="0" w:right="0" w:firstLine="0"/>
+        <w:jc w:val="left"/>
+        <w:rPr/>
+      </w:pPr>
+      <w:r>
+        <w:rPr>
+          <w:rtl w:val="0"/>
+        </w:rPr>
+      </w:r>
+    </w:p>
+    <w:p>
+      <w:pPr>
+        <w:keepNext w:val="0"/>
+        <w:keepLines w:val="0"/>
+        <w:pageBreakBefore w:val="0"/>
+        <w:widowControl w:val="0"/>
+        <w:pBdr>
+          <w:top w:space="0" w:sz="0" w:val="nil"/>
+          <w:left w:space="0" w:sz="0" w:val="nil"/>
+          <w:bottom w:space="0" w:sz="0" w:val="nil"/>
+          <w:right w:space="0" w:sz="0" w:val="nil"/>
+          <w:between w:space="0" w:sz="0" w:val="nil"/>
+        </w:pBdr>
+        <w:shd w:fill="auto" w:val="clear"/>
+        <w:spacing w:after="0" w:before="0" w:line="276" w:lineRule="auto"/>
+        <w:ind w:left="0" w:right="0" w:firstLine="0"/>
+        <w:jc w:val="left"/>
         <w:rPr>
           <w:rFonts w:ascii="Arial" w:cs="Arial" w:eastAsia="Arial" w:hAnsi="Arial"/>
           <w:b w:val="0"/>
@@ -969,6 +1205,57 @@
         <w:spacing w:after="0" w:before="0" w:line="276" w:lineRule="auto"/>
         <w:ind w:left="0" w:right="0" w:firstLine="0"/>
         <w:jc w:val="left"/>
+        <w:rPr/>
+      </w:pPr>
+      <w:r>
+        <w:rPr>
+          <w:rtl w:val="0"/>
+        </w:rPr>
+        <w:t xml:space="preserve">R: echo "scandal" &gt; serie.txt</w:t>
+      </w:r>
+    </w:p>
+    <w:p>
+      <w:pPr>
+        <w:keepNext w:val="0"/>
+        <w:keepLines w:val="0"/>
+        <w:pageBreakBefore w:val="0"/>
+        <w:widowControl w:val="0"/>
+        <w:pBdr>
+          <w:top w:space="0" w:sz="0" w:val="nil"/>
+          <w:left w:space="0" w:sz="0" w:val="nil"/>
+          <w:bottom w:space="0" w:sz="0" w:val="nil"/>
+          <w:right w:space="0" w:sz="0" w:val="nil"/>
+          <w:between w:space="0" w:sz="0" w:val="nil"/>
+        </w:pBdr>
+        <w:shd w:fill="auto" w:val="clear"/>
+        <w:spacing w:after="0" w:before="0" w:line="276" w:lineRule="auto"/>
+        <w:ind w:left="0" w:right="0" w:firstLine="0"/>
+        <w:jc w:val="left"/>
+        <w:rPr/>
+      </w:pPr>
+      <w:r>
+        <w:rPr>
+          <w:rtl w:val="0"/>
+        </w:rPr>
+      </w:r>
+    </w:p>
+    <w:p>
+      <w:pPr>
+        <w:keepNext w:val="0"/>
+        <w:keepLines w:val="0"/>
+        <w:pageBreakBefore w:val="0"/>
+        <w:widowControl w:val="0"/>
+        <w:pBdr>
+          <w:top w:space="0" w:sz="0" w:val="nil"/>
+          <w:left w:space="0" w:sz="0" w:val="nil"/>
+          <w:bottom w:space="0" w:sz="0" w:val="nil"/>
+          <w:right w:space="0" w:sz="0" w:val="nil"/>
+          <w:between w:space="0" w:sz="0" w:val="nil"/>
+        </w:pBdr>
+        <w:shd w:fill="auto" w:val="clear"/>
+        <w:spacing w:after="0" w:before="0" w:line="276" w:lineRule="auto"/>
+        <w:ind w:left="0" w:right="0" w:firstLine="0"/>
+        <w:jc w:val="left"/>
         <w:rPr>
           <w:rFonts w:ascii="Arial" w:cs="Arial" w:eastAsia="Arial" w:hAnsi="Arial"/>
           <w:b w:val="0"/>
@@ -1018,6 +1305,89 @@
         <w:spacing w:after="0" w:before="0" w:line="276" w:lineRule="auto"/>
         <w:ind w:left="0" w:right="0" w:firstLine="0"/>
         <w:jc w:val="left"/>
+        <w:rPr/>
+      </w:pPr>
+      <w:r>
+        <w:rPr>
+          <w:rtl w:val="0"/>
+        </w:rPr>
+        <w:t xml:space="preserve">R : - git add film.txt</w:t>
+      </w:r>
+    </w:p>
+    <w:p>
+      <w:pPr>
+        <w:keepNext w:val="0"/>
+        <w:keepLines w:val="0"/>
+        <w:pageBreakBefore w:val="0"/>
+        <w:widowControl w:val="0"/>
+        <w:numPr>
+          <w:ilvl w:val="0"/>
+          <w:numId w:val="1"/>
+        </w:numPr>
+        <w:pBdr>
+          <w:top w:space="0" w:sz="0" w:val="nil"/>
+          <w:left w:space="0" w:sz="0" w:val="nil"/>
+          <w:bottom w:space="0" w:sz="0" w:val="nil"/>
+          <w:right w:space="0" w:sz="0" w:val="nil"/>
+          <w:between w:space="0" w:sz="0" w:val="nil"/>
+        </w:pBdr>
+        <w:shd w:fill="auto" w:val="clear"/>
+        <w:spacing w:after="0" w:before="0" w:line="276" w:lineRule="auto"/>
+        <w:ind w:left="720" w:right="0" w:hanging="360"/>
+        <w:jc w:val="left"/>
+        <w:rPr>
+          <w:u w:val="none"/>
+        </w:rPr>
+      </w:pPr>
+      <w:r>
+        <w:rPr>
+          <w:rtl w:val="0"/>
+        </w:rPr>
+        <w:t xml:space="preserve">git commit -m “film prefere”</w:t>
+      </w:r>
+    </w:p>
+    <w:p>
+      <w:pPr>
+        <w:keepNext w:val="0"/>
+        <w:keepLines w:val="0"/>
+        <w:pageBreakBefore w:val="0"/>
+        <w:widowControl w:val="0"/>
+        <w:pBdr>
+          <w:top w:space="0" w:sz="0" w:val="nil"/>
+          <w:left w:space="0" w:sz="0" w:val="nil"/>
+          <w:bottom w:space="0" w:sz="0" w:val="nil"/>
+          <w:right w:space="0" w:sz="0" w:val="nil"/>
+          <w:between w:space="0" w:sz="0" w:val="nil"/>
+        </w:pBdr>
+        <w:shd w:fill="auto" w:val="clear"/>
+        <w:spacing w:after="0" w:before="0" w:line="276" w:lineRule="auto"/>
+        <w:ind w:left="720" w:right="0" w:firstLine="0"/>
+        <w:jc w:val="left"/>
+        <w:rPr/>
+      </w:pPr>
+      <w:r>
+        <w:rPr>
+          <w:rtl w:val="0"/>
+        </w:rPr>
+      </w:r>
+    </w:p>
+    <w:p>
+      <w:pPr>
+        <w:keepNext w:val="0"/>
+        <w:keepLines w:val="0"/>
+        <w:pageBreakBefore w:val="0"/>
+        <w:widowControl w:val="0"/>
+        <w:pBdr>
+          <w:top w:space="0" w:sz="0" w:val="nil"/>
+          <w:left w:space="0" w:sz="0" w:val="nil"/>
+          <w:bottom w:space="0" w:sz="0" w:val="nil"/>
+          <w:right w:space="0" w:sz="0" w:val="nil"/>
+          <w:between w:space="0" w:sz="0" w:val="nil"/>
+        </w:pBdr>
+        <w:shd w:fill="auto" w:val="clear"/>
+        <w:spacing w:after="0" w:before="0" w:line="276" w:lineRule="auto"/>
+        <w:ind w:left="0" w:right="0" w:firstLine="0"/>
+        <w:jc w:val="left"/>
         <w:rPr>
           <w:rFonts w:ascii="Arial" w:cs="Arial" w:eastAsia="Arial" w:hAnsi="Arial"/>
           <w:b w:val="0"/>
@@ -1067,6 +1437,57 @@
         <w:spacing w:after="0" w:before="0" w:line="276" w:lineRule="auto"/>
         <w:ind w:left="0" w:right="0" w:firstLine="0"/>
         <w:jc w:val="left"/>
+        <w:rPr/>
+      </w:pPr>
+      <w:r>
+        <w:rPr>
+          <w:rtl w:val="0"/>
+        </w:rPr>
+        <w:t xml:space="preserve">R :  echo "Great things take time" &gt; citation.txt</w:t>
+      </w:r>
+    </w:p>
+    <w:p>
+      <w:pPr>
+        <w:keepNext w:val="0"/>
+        <w:keepLines w:val="0"/>
+        <w:pageBreakBefore w:val="0"/>
+        <w:widowControl w:val="0"/>
+        <w:pBdr>
+          <w:top w:space="0" w:sz="0" w:val="nil"/>
+          <w:left w:space="0" w:sz="0" w:val="nil"/>
+          <w:bottom w:space="0" w:sz="0" w:val="nil"/>
+          <w:right w:space="0" w:sz="0" w:val="nil"/>
+          <w:between w:space="0" w:sz="0" w:val="nil"/>
+        </w:pBdr>
+        <w:shd w:fill="auto" w:val="clear"/>
+        <w:spacing w:after="0" w:before="0" w:line="276" w:lineRule="auto"/>
+        <w:ind w:left="0" w:right="0" w:firstLine="0"/>
+        <w:jc w:val="left"/>
+        <w:rPr/>
+      </w:pPr>
+      <w:r>
+        <w:rPr>
+          <w:rtl w:val="0"/>
+        </w:rPr>
+      </w:r>
+    </w:p>
+    <w:p>
+      <w:pPr>
+        <w:keepNext w:val="0"/>
+        <w:keepLines w:val="0"/>
+        <w:pageBreakBefore w:val="0"/>
+        <w:widowControl w:val="0"/>
+        <w:pBdr>
+          <w:top w:space="0" w:sz="0" w:val="nil"/>
+          <w:left w:space="0" w:sz="0" w:val="nil"/>
+          <w:bottom w:space="0" w:sz="0" w:val="nil"/>
+          <w:right w:space="0" w:sz="0" w:val="nil"/>
+          <w:between w:space="0" w:sz="0" w:val="nil"/>
+        </w:pBdr>
+        <w:shd w:fill="auto" w:val="clear"/>
+        <w:spacing w:after="0" w:before="0" w:line="276" w:lineRule="auto"/>
+        <w:ind w:left="0" w:right="0" w:firstLine="0"/>
+        <w:jc w:val="left"/>
         <w:rPr>
           <w:rFonts w:ascii="Arial" w:cs="Arial" w:eastAsia="Arial" w:hAnsi="Arial"/>
           <w:b w:val="0"/>
@@ -1116,6 +1537,89 @@
         <w:spacing w:after="0" w:before="0" w:line="276" w:lineRule="auto"/>
         <w:ind w:left="0" w:right="0" w:firstLine="0"/>
         <w:jc w:val="left"/>
+        <w:rPr/>
+      </w:pPr>
+      <w:r>
+        <w:rPr>
+          <w:rtl w:val="0"/>
+        </w:rPr>
+        <w:t xml:space="preserve">R:  - git add .</w:t>
+      </w:r>
+    </w:p>
+    <w:p>
+      <w:pPr>
+        <w:keepNext w:val="0"/>
+        <w:keepLines w:val="0"/>
+        <w:pageBreakBefore w:val="0"/>
+        <w:widowControl w:val="0"/>
+        <w:numPr>
+          <w:ilvl w:val="0"/>
+          <w:numId w:val="10"/>
+        </w:numPr>
+        <w:pBdr>
+          <w:top w:space="0" w:sz="0" w:val="nil"/>
+          <w:left w:space="0" w:sz="0" w:val="nil"/>
+          <w:bottom w:space="0" w:sz="0" w:val="nil"/>
+          <w:right w:space="0" w:sz="0" w:val="nil"/>
+          <w:between w:space="0" w:sz="0" w:val="nil"/>
+        </w:pBdr>
+        <w:shd w:fill="auto" w:val="clear"/>
+        <w:spacing w:after="0" w:before="0" w:line="276" w:lineRule="auto"/>
+        <w:ind w:left="720" w:right="0" w:hanging="360"/>
+        <w:jc w:val="left"/>
+        <w:rPr>
+          <w:u w:val="none"/>
+        </w:rPr>
+      </w:pPr>
+      <w:r>
+        <w:rPr>
+          <w:rtl w:val="0"/>
+        </w:rPr>
+        <w:t xml:space="preserve">git commit -m “film, serie et citation pref”</w:t>
+      </w:r>
+    </w:p>
+    <w:p>
+      <w:pPr>
+        <w:keepNext w:val="0"/>
+        <w:keepLines w:val="0"/>
+        <w:pageBreakBefore w:val="0"/>
+        <w:widowControl w:val="0"/>
+        <w:pBdr>
+          <w:top w:space="0" w:sz="0" w:val="nil"/>
+          <w:left w:space="0" w:sz="0" w:val="nil"/>
+          <w:bottom w:space="0" w:sz="0" w:val="nil"/>
+          <w:right w:space="0" w:sz="0" w:val="nil"/>
+          <w:between w:space="0" w:sz="0" w:val="nil"/>
+        </w:pBdr>
+        <w:shd w:fill="auto" w:val="clear"/>
+        <w:spacing w:after="0" w:before="0" w:line="276" w:lineRule="auto"/>
+        <w:ind w:left="0" w:right="0" w:firstLine="0"/>
+        <w:jc w:val="left"/>
+        <w:rPr/>
+      </w:pPr>
+      <w:r>
+        <w:rPr>
+          <w:rtl w:val="0"/>
+        </w:rPr>
+      </w:r>
+    </w:p>
+    <w:p>
+      <w:pPr>
+        <w:keepNext w:val="0"/>
+        <w:keepLines w:val="0"/>
+        <w:pageBreakBefore w:val="0"/>
+        <w:widowControl w:val="0"/>
+        <w:pBdr>
+          <w:top w:space="0" w:sz="0" w:val="nil"/>
+          <w:left w:space="0" w:sz="0" w:val="nil"/>
+          <w:bottom w:space="0" w:sz="0" w:val="nil"/>
+          <w:right w:space="0" w:sz="0" w:val="nil"/>
+          <w:between w:space="0" w:sz="0" w:val="nil"/>
+        </w:pBdr>
+        <w:shd w:fill="auto" w:val="clear"/>
+        <w:spacing w:after="0" w:before="0" w:line="276" w:lineRule="auto"/>
+        <w:ind w:left="0" w:right="0" w:firstLine="0"/>
+        <w:jc w:val="left"/>
         <w:rPr>
           <w:rFonts w:ascii="Arial" w:cs="Arial" w:eastAsia="Arial" w:hAnsi="Arial"/>
           <w:b w:val="0"/>
@@ -1214,6 +1718,153 @@
         <w:spacing w:after="0" w:before="0" w:line="276" w:lineRule="auto"/>
         <w:ind w:left="0" w:right="0" w:firstLine="0"/>
         <w:jc w:val="left"/>
+        <w:rPr/>
+      </w:pPr>
+      <w:r>
+        <w:rPr>
+          <w:rtl w:val="0"/>
+        </w:rPr>
+        <w:t xml:space="preserve">R: - git switch master</w:t>
+      </w:r>
+    </w:p>
+    <w:p>
+      <w:pPr>
+        <w:keepNext w:val="0"/>
+        <w:keepLines w:val="0"/>
+        <w:pageBreakBefore w:val="0"/>
+        <w:widowControl w:val="0"/>
+        <w:numPr>
+          <w:ilvl w:val="0"/>
+          <w:numId w:val="4"/>
+        </w:numPr>
+        <w:pBdr>
+          <w:top w:space="0" w:sz="0" w:val="nil"/>
+          <w:left w:space="0" w:sz="0" w:val="nil"/>
+          <w:bottom w:space="0" w:sz="0" w:val="nil"/>
+          <w:right w:space="0" w:sz="0" w:val="nil"/>
+          <w:between w:space="0" w:sz="0" w:val="nil"/>
+        </w:pBdr>
+        <w:shd w:fill="auto" w:val="clear"/>
+        <w:spacing w:after="0" w:before="0" w:line="276" w:lineRule="auto"/>
+        <w:ind w:left="720" w:right="0" w:hanging="360"/>
+        <w:jc w:val="left"/>
+        <w:rPr>
+          <w:u w:val="none"/>
+        </w:rPr>
+      </w:pPr>
+      <w:r>
+        <w:rPr>
+          <w:rtl w:val="0"/>
+        </w:rPr>
+        <w:t xml:space="preserve">git switch -c add_images</w:t>
+      </w:r>
+    </w:p>
+    <w:p>
+      <w:pPr>
+        <w:keepNext w:val="0"/>
+        <w:keepLines w:val="0"/>
+        <w:pageBreakBefore w:val="0"/>
+        <w:widowControl w:val="0"/>
+        <w:numPr>
+          <w:ilvl w:val="0"/>
+          <w:numId w:val="4"/>
+        </w:numPr>
+        <w:pBdr>
+          <w:top w:space="0" w:sz="0" w:val="nil"/>
+          <w:left w:space="0" w:sz="0" w:val="nil"/>
+          <w:bottom w:space="0" w:sz="0" w:val="nil"/>
+          <w:right w:space="0" w:sz="0" w:val="nil"/>
+          <w:between w:space="0" w:sz="0" w:val="nil"/>
+        </w:pBdr>
+        <w:shd w:fill="auto" w:val="clear"/>
+        <w:spacing w:after="0" w:before="0" w:line="276" w:lineRule="auto"/>
+        <w:ind w:left="720" w:right="0" w:hanging="360"/>
+        <w:jc w:val="left"/>
+        <w:rPr>
+          <w:u w:val="none"/>
+        </w:rPr>
+      </w:pPr>
+      <w:r>
+        <w:rPr>
+          <w:rtl w:val="0"/>
+        </w:rPr>
+        <w:t xml:space="preserve">touch ignore.txt</w:t>
+      </w:r>
+    </w:p>
+    <w:p>
+      <w:pPr>
+        <w:keepNext w:val="0"/>
+        <w:keepLines w:val="0"/>
+        <w:pageBreakBefore w:val="0"/>
+        <w:widowControl w:val="0"/>
+        <w:numPr>
+          <w:ilvl w:val="0"/>
+          <w:numId w:val="8"/>
+        </w:numPr>
+        <w:pBdr>
+          <w:top w:space="0" w:sz="0" w:val="nil"/>
+          <w:left w:space="0" w:sz="0" w:val="nil"/>
+          <w:bottom w:space="0" w:sz="0" w:val="nil"/>
+          <w:right w:space="0" w:sz="0" w:val="nil"/>
+          <w:between w:space="0" w:sz="0" w:val="nil"/>
+        </w:pBdr>
+        <w:shd w:fill="auto" w:val="clear"/>
+        <w:spacing w:after="0" w:before="0" w:line="276" w:lineRule="auto"/>
+        <w:ind w:left="720" w:right="0" w:hanging="360"/>
+        <w:jc w:val="left"/>
+        <w:rPr>
+          <w:u w:val="none"/>
+        </w:rPr>
+      </w:pPr>
+      <w:r>
+        <w:rPr>
+          <w:rtl w:val="0"/>
+        </w:rPr>
+        <w:t xml:space="preserve">echo “ignore.txt” &gt; .gitignore</w:t>
+      </w:r>
+    </w:p>
+    <w:p>
+      <w:pPr>
+        <w:keepNext w:val="0"/>
+        <w:keepLines w:val="0"/>
+        <w:pageBreakBefore w:val="0"/>
+        <w:widowControl w:val="0"/>
+        <w:pBdr>
+          <w:top w:space="0" w:sz="0" w:val="nil"/>
+          <w:left w:space="0" w:sz="0" w:val="nil"/>
+          <w:bottom w:space="0" w:sz="0" w:val="nil"/>
+          <w:right w:space="0" w:sz="0" w:val="nil"/>
+          <w:between w:space="0" w:sz="0" w:val="nil"/>
+        </w:pBdr>
+        <w:shd w:fill="auto" w:val="clear"/>
+        <w:spacing w:after="0" w:before="0" w:line="276" w:lineRule="auto"/>
+        <w:ind w:left="720" w:right="0" w:firstLine="0"/>
+        <w:jc w:val="left"/>
+        <w:rPr/>
+      </w:pPr>
+      <w:r>
+        <w:rPr>
+          <w:rtl w:val="0"/>
+        </w:rPr>
+      </w:r>
+    </w:p>
+    <w:p>
+      <w:pPr>
+        <w:keepNext w:val="0"/>
+        <w:keepLines w:val="0"/>
+        <w:pageBreakBefore w:val="0"/>
+        <w:widowControl w:val="0"/>
+        <w:pBdr>
+          <w:top w:space="0" w:sz="0" w:val="nil"/>
+          <w:left w:space="0" w:sz="0" w:val="nil"/>
+          <w:bottom w:space="0" w:sz="0" w:val="nil"/>
+          <w:right w:space="0" w:sz="0" w:val="nil"/>
+          <w:between w:space="0" w:sz="0" w:val="nil"/>
+        </w:pBdr>
+        <w:shd w:fill="auto" w:val="clear"/>
+        <w:spacing w:after="0" w:before="0" w:line="276" w:lineRule="auto"/>
+        <w:ind w:left="0" w:right="0" w:firstLine="0"/>
+        <w:jc w:val="left"/>
         <w:rPr>
           <w:rFonts w:ascii="Arial" w:cs="Arial" w:eastAsia="Arial" w:hAnsi="Arial"/>
           <w:b w:val="0"/>
@@ -1263,36 +1914,228 @@
         <w:spacing w:after="0" w:before="0" w:line="276" w:lineRule="auto"/>
         <w:ind w:left="0" w:right="0" w:firstLine="0"/>
         <w:jc w:val="left"/>
-        <w:rPr>
-          <w:rFonts w:ascii="Arial" w:cs="Arial" w:eastAsia="Arial" w:hAnsi="Arial"/>
-          <w:b w:val="0"/>
-          <w:i w:val="0"/>
-          <w:smallCaps w:val="0"/>
-          <w:strike w:val="0"/>
-          <w:color w:val="000000"/>
-          <w:sz w:val="22"/>
-          <w:szCs w:val="22"/>
-          <w:u w:val="none"/>
-          <w:shd w:fill="auto" w:val="clear"/>
-          <w:vertAlign w:val="baseline"/>
-        </w:rPr>
-      </w:pPr>
-      <w:r>
-        <w:rPr>
-          <w:rFonts w:ascii="Arial" w:cs="Arial" w:eastAsia="Arial" w:hAnsi="Arial"/>
-          <w:b w:val="0"/>
-          <w:i w:val="0"/>
-          <w:smallCaps w:val="0"/>
-          <w:strike w:val="0"/>
-          <w:color w:val="000000"/>
-          <w:sz w:val="22"/>
-          <w:szCs w:val="22"/>
-          <w:u w:val="none"/>
-          <w:shd w:fill="auto" w:val="clear"/>
-          <w:vertAlign w:val="baseline"/>
-          <w:rtl w:val="0"/>
-        </w:rPr>
-        <w:t xml:space="preserve">14. Mergez vos branches feature et add_images dans master. </w:t>
+        <w:rPr/>
+      </w:pPr>
+      <w:r>
+        <w:rPr>
+          <w:rtl w:val="0"/>
+        </w:rPr>
+        <w:t xml:space="preserve">R: - git add .</w:t>
+      </w:r>
+    </w:p>
+    <w:p>
+      <w:pPr>
+        <w:keepNext w:val="0"/>
+        <w:keepLines w:val="0"/>
+        <w:pageBreakBefore w:val="0"/>
+        <w:widowControl w:val="0"/>
+        <w:numPr>
+          <w:ilvl w:val="0"/>
+          <w:numId w:val="5"/>
+        </w:numPr>
+        <w:pBdr>
+          <w:top w:space="0" w:sz="0" w:val="nil"/>
+          <w:left w:space="0" w:sz="0" w:val="nil"/>
+          <w:bottom w:space="0" w:sz="0" w:val="nil"/>
+          <w:right w:space="0" w:sz="0" w:val="nil"/>
+          <w:between w:space="0" w:sz="0" w:val="nil"/>
+        </w:pBdr>
+        <w:shd w:fill="auto" w:val="clear"/>
+        <w:spacing w:after="0" w:before="0" w:line="276" w:lineRule="auto"/>
+        <w:ind w:left="720" w:right="0" w:hanging="360"/>
+        <w:jc w:val="left"/>
+        <w:rPr>
+          <w:u w:val="none"/>
+        </w:rPr>
+      </w:pPr>
+      <w:r>
+        <w:rPr>
+          <w:rtl w:val="0"/>
+        </w:rPr>
+        <w:t xml:space="preserve"> git commit -m "add gitgnore image proof"</w:t>
+      </w:r>
+    </w:p>
+    <w:p>
+      <w:pPr>
+        <w:keepNext w:val="0"/>
+        <w:keepLines w:val="0"/>
+        <w:pageBreakBefore w:val="0"/>
+        <w:widowControl w:val="0"/>
+        <w:pBdr>
+          <w:top w:space="0" w:sz="0" w:val="nil"/>
+          <w:left w:space="0" w:sz="0" w:val="nil"/>
+          <w:bottom w:space="0" w:sz="0" w:val="nil"/>
+          <w:right w:space="0" w:sz="0" w:val="nil"/>
+          <w:between w:space="0" w:sz="0" w:val="nil"/>
+        </w:pBdr>
+        <w:shd w:fill="auto" w:val="clear"/>
+        <w:spacing w:after="0" w:before="0" w:line="276" w:lineRule="auto"/>
+        <w:ind w:left="720" w:right="0" w:firstLine="0"/>
+        <w:jc w:val="left"/>
+        <w:rPr/>
+      </w:pPr>
+      <w:r>
+        <w:rPr>
+          <w:rtl w:val="0"/>
+        </w:rPr>
+      </w:r>
+    </w:p>
+    <w:p>
+      <w:pPr>
+        <w:keepNext w:val="0"/>
+        <w:keepLines w:val="0"/>
+        <w:pageBreakBefore w:val="0"/>
+        <w:widowControl w:val="0"/>
+        <w:pBdr>
+          <w:top w:space="0" w:sz="0" w:val="nil"/>
+          <w:left w:space="0" w:sz="0" w:val="nil"/>
+          <w:bottom w:space="0" w:sz="0" w:val="nil"/>
+          <w:right w:space="0" w:sz="0" w:val="nil"/>
+          <w:between w:space="0" w:sz="0" w:val="nil"/>
+        </w:pBdr>
+        <w:shd w:fill="auto" w:val="clear"/>
+        <w:spacing w:after="0" w:before="0" w:line="276" w:lineRule="auto"/>
+        <w:ind w:left="0" w:right="0" w:firstLine="0"/>
+        <w:jc w:val="left"/>
+        <w:rPr/>
+      </w:pPr>
+      <w:r>
+        <w:rPr>
+          <w:rFonts w:ascii="Arial" w:cs="Arial" w:eastAsia="Arial" w:hAnsi="Arial"/>
+          <w:b w:val="0"/>
+          <w:i w:val="0"/>
+          <w:smallCaps w:val="0"/>
+          <w:strike w:val="0"/>
+          <w:color w:val="000000"/>
+          <w:sz w:val="22"/>
+          <w:szCs w:val="22"/>
+          <w:u w:val="none"/>
+          <w:shd w:fill="auto" w:val="clear"/>
+          <w:vertAlign w:val="baseline"/>
+          <w:rtl w:val="0"/>
+        </w:rPr>
+        <w:t xml:space="preserve">14. Mergez vos branches feature et add_images dans master.</w:t>
+      </w:r>
+      <w:r>
+        <w:rPr>
+          <w:rtl w:val="0"/>
+        </w:rPr>
+      </w:r>
+    </w:p>
+    <w:p>
+      <w:pPr>
+        <w:keepNext w:val="0"/>
+        <w:keepLines w:val="0"/>
+        <w:pageBreakBefore w:val="0"/>
+        <w:widowControl w:val="0"/>
+        <w:pBdr>
+          <w:top w:space="0" w:sz="0" w:val="nil"/>
+          <w:left w:space="0" w:sz="0" w:val="nil"/>
+          <w:bottom w:space="0" w:sz="0" w:val="nil"/>
+          <w:right w:space="0" w:sz="0" w:val="nil"/>
+          <w:between w:space="0" w:sz="0" w:val="nil"/>
+        </w:pBdr>
+        <w:shd w:fill="auto" w:val="clear"/>
+        <w:spacing w:after="0" w:before="0" w:line="276" w:lineRule="auto"/>
+        <w:ind w:left="0" w:right="0" w:firstLine="0"/>
+        <w:jc w:val="left"/>
+        <w:rPr/>
+      </w:pPr>
+      <w:r>
+        <w:rPr>
+          <w:rtl w:val="0"/>
+        </w:rPr>
+        <w:t xml:space="preserve">R: - git switch master</w:t>
+      </w:r>
+    </w:p>
+    <w:p>
+      <w:pPr>
+        <w:keepNext w:val="0"/>
+        <w:keepLines w:val="0"/>
+        <w:pageBreakBefore w:val="0"/>
+        <w:widowControl w:val="0"/>
+        <w:numPr>
+          <w:ilvl w:val="0"/>
+          <w:numId w:val="6"/>
+        </w:numPr>
+        <w:pBdr>
+          <w:top w:space="0" w:sz="0" w:val="nil"/>
+          <w:left w:space="0" w:sz="0" w:val="nil"/>
+          <w:bottom w:space="0" w:sz="0" w:val="nil"/>
+          <w:right w:space="0" w:sz="0" w:val="nil"/>
+          <w:between w:space="0" w:sz="0" w:val="nil"/>
+        </w:pBdr>
+        <w:shd w:fill="auto" w:val="clear"/>
+        <w:spacing w:after="0" w:before="0" w:line="276" w:lineRule="auto"/>
+        <w:ind w:left="720" w:right="0" w:hanging="360"/>
+        <w:jc w:val="left"/>
+        <w:rPr>
+          <w:u w:val="none"/>
+        </w:rPr>
+      </w:pPr>
+      <w:r>
+        <w:rPr>
+          <w:rtl w:val="0"/>
+        </w:rPr>
+        <w:t xml:space="preserve">git merge feature</w:t>
+      </w:r>
+    </w:p>
+    <w:p>
+      <w:pPr>
+        <w:keepNext w:val="0"/>
+        <w:keepLines w:val="0"/>
+        <w:pageBreakBefore w:val="0"/>
+        <w:widowControl w:val="0"/>
+        <w:numPr>
+          <w:ilvl w:val="0"/>
+          <w:numId w:val="6"/>
+        </w:numPr>
+        <w:pBdr>
+          <w:top w:space="0" w:sz="0" w:val="nil"/>
+          <w:left w:space="0" w:sz="0" w:val="nil"/>
+          <w:bottom w:space="0" w:sz="0" w:val="nil"/>
+          <w:right w:space="0" w:sz="0" w:val="nil"/>
+          <w:between w:space="0" w:sz="0" w:val="nil"/>
+        </w:pBdr>
+        <w:shd w:fill="auto" w:val="clear"/>
+        <w:spacing w:after="0" w:before="0" w:line="276" w:lineRule="auto"/>
+        <w:ind w:left="720" w:right="0" w:hanging="360"/>
+        <w:jc w:val="left"/>
+        <w:rPr>
+          <w:u w:val="none"/>
+        </w:rPr>
+      </w:pPr>
+      <w:r>
+        <w:rPr>
+          <w:rtl w:val="0"/>
+        </w:rPr>
+        <w:t xml:space="preserve">git merge add_images</w:t>
+      </w:r>
+    </w:p>
+    <w:p>
+      <w:pPr>
+        <w:keepNext w:val="0"/>
+        <w:keepLines w:val="0"/>
+        <w:pageBreakBefore w:val="0"/>
+        <w:widowControl w:val="0"/>
+        <w:pBdr>
+          <w:top w:space="0" w:sz="0" w:val="nil"/>
+          <w:left w:space="0" w:sz="0" w:val="nil"/>
+          <w:bottom w:space="0" w:sz="0" w:val="nil"/>
+          <w:right w:space="0" w:sz="0" w:val="nil"/>
+          <w:between w:space="0" w:sz="0" w:val="nil"/>
+        </w:pBdr>
+        <w:shd w:fill="auto" w:val="clear"/>
+        <w:spacing w:after="0" w:before="0" w:line="276" w:lineRule="auto"/>
+        <w:ind w:left="720" w:right="0" w:firstLine="0"/>
+        <w:jc w:val="left"/>
+        <w:rPr/>
+      </w:pPr>
+      <w:r>
+        <w:rPr>
+          <w:rtl w:val="0"/>
+        </w:rPr>
+        <w:t xml:space="preserve"> </w:t>
       </w:r>
     </w:p>
     <w:p>
@@ -1361,36 +2204,251 @@
         <w:spacing w:after="0" w:before="0" w:line="276" w:lineRule="auto"/>
         <w:ind w:left="0" w:right="0" w:firstLine="0"/>
         <w:jc w:val="left"/>
-        <w:rPr>
-          <w:rFonts w:ascii="Arial" w:cs="Arial" w:eastAsia="Arial" w:hAnsi="Arial"/>
-          <w:b w:val="0"/>
-          <w:i w:val="0"/>
-          <w:smallCaps w:val="0"/>
-          <w:strike w:val="0"/>
-          <w:color w:val="000000"/>
-          <w:sz w:val="22"/>
-          <w:szCs w:val="22"/>
-          <w:u w:val="none"/>
-          <w:shd w:fill="auto" w:val="clear"/>
-          <w:vertAlign w:val="baseline"/>
-        </w:rPr>
-      </w:pPr>
-      <w:r>
-        <w:rPr>
-          <w:rFonts w:ascii="Arial" w:cs="Arial" w:eastAsia="Arial" w:hAnsi="Arial"/>
-          <w:b w:val="0"/>
-          <w:i w:val="0"/>
-          <w:smallCaps w:val="0"/>
-          <w:strike w:val="0"/>
-          <w:color w:val="000000"/>
-          <w:sz w:val="22"/>
-          <w:szCs w:val="22"/>
-          <w:u w:val="none"/>
-          <w:shd w:fill="auto" w:val="clear"/>
-          <w:vertAlign w:val="baseline"/>
-          <w:rtl w:val="0"/>
-        </w:rPr>
-        <w:t xml:space="preserve">16. Créez un repo en ligne dans lequel vous pousserez votre dossier. </w:t>
+        <w:rPr/>
+      </w:pPr>
+      <w:r>
+        <w:rPr>
+          <w:rtl w:val="0"/>
+        </w:rPr>
+        <w:t xml:space="preserve">R: - git add .</w:t>
+      </w:r>
+    </w:p>
+    <w:p>
+      <w:pPr>
+        <w:keepNext w:val="0"/>
+        <w:keepLines w:val="0"/>
+        <w:pageBreakBefore w:val="0"/>
+        <w:widowControl w:val="0"/>
+        <w:numPr>
+          <w:ilvl w:val="0"/>
+          <w:numId w:val="9"/>
+        </w:numPr>
+        <w:pBdr>
+          <w:top w:space="0" w:sz="0" w:val="nil"/>
+          <w:left w:space="0" w:sz="0" w:val="nil"/>
+          <w:bottom w:space="0" w:sz="0" w:val="nil"/>
+          <w:right w:space="0" w:sz="0" w:val="nil"/>
+          <w:between w:space="0" w:sz="0" w:val="nil"/>
+        </w:pBdr>
+        <w:shd w:fill="auto" w:val="clear"/>
+        <w:spacing w:after="0" w:before="0" w:line="276" w:lineRule="auto"/>
+        <w:ind w:left="720" w:right="0" w:hanging="360"/>
+        <w:jc w:val="left"/>
+        <w:rPr>
+          <w:u w:val="none"/>
+        </w:rPr>
+      </w:pPr>
+      <w:r>
+        <w:rPr>
+          <w:rtl w:val="0"/>
+        </w:rPr>
+        <w:t xml:space="preserve"> git commit -m "add master git log after merge"</w:t>
+      </w:r>
+    </w:p>
+    <w:p>
+      <w:pPr>
+        <w:keepNext w:val="0"/>
+        <w:keepLines w:val="0"/>
+        <w:pageBreakBefore w:val="0"/>
+        <w:widowControl w:val="0"/>
+        <w:pBdr>
+          <w:top w:space="0" w:sz="0" w:val="nil"/>
+          <w:left w:space="0" w:sz="0" w:val="nil"/>
+          <w:bottom w:space="0" w:sz="0" w:val="nil"/>
+          <w:right w:space="0" w:sz="0" w:val="nil"/>
+          <w:between w:space="0" w:sz="0" w:val="nil"/>
+        </w:pBdr>
+        <w:shd w:fill="auto" w:val="clear"/>
+        <w:spacing w:after="0" w:before="0" w:line="276" w:lineRule="auto"/>
+        <w:ind w:left="720" w:right="0" w:firstLine="0"/>
+        <w:jc w:val="left"/>
+        <w:rPr/>
+      </w:pPr>
+      <w:r>
+        <w:rPr>
+          <w:rtl w:val="0"/>
+        </w:rPr>
+      </w:r>
+    </w:p>
+    <w:p>
+      <w:pPr>
+        <w:keepNext w:val="0"/>
+        <w:keepLines w:val="0"/>
+        <w:pageBreakBefore w:val="0"/>
+        <w:widowControl w:val="0"/>
+        <w:pBdr>
+          <w:top w:space="0" w:sz="0" w:val="nil"/>
+          <w:left w:space="0" w:sz="0" w:val="nil"/>
+          <w:bottom w:space="0" w:sz="0" w:val="nil"/>
+          <w:right w:space="0" w:sz="0" w:val="nil"/>
+          <w:between w:space="0" w:sz="0" w:val="nil"/>
+        </w:pBdr>
+        <w:shd w:fill="auto" w:val="clear"/>
+        <w:spacing w:after="0" w:before="0" w:line="276" w:lineRule="auto"/>
+        <w:ind w:left="0" w:right="0" w:firstLine="0"/>
+        <w:jc w:val="left"/>
+        <w:rPr>
+          <w:rFonts w:ascii="Arial" w:cs="Arial" w:eastAsia="Arial" w:hAnsi="Arial"/>
+          <w:b w:val="0"/>
+          <w:i w:val="0"/>
+          <w:smallCaps w:val="0"/>
+          <w:strike w:val="0"/>
+          <w:color w:val="000000"/>
+          <w:sz w:val="22"/>
+          <w:szCs w:val="22"/>
+          <w:u w:val="none"/>
+          <w:shd w:fill="auto" w:val="clear"/>
+          <w:vertAlign w:val="baseline"/>
+        </w:rPr>
+      </w:pPr>
+      <w:r>
+        <w:rPr>
+          <w:rFonts w:ascii="Arial" w:cs="Arial" w:eastAsia="Arial" w:hAnsi="Arial"/>
+          <w:b w:val="0"/>
+          <w:i w:val="0"/>
+          <w:smallCaps w:val="0"/>
+          <w:strike w:val="0"/>
+          <w:color w:val="000000"/>
+          <w:sz w:val="22"/>
+          <w:szCs w:val="22"/>
+          <w:u w:val="none"/>
+          <w:shd w:fill="auto" w:val="clear"/>
+          <w:vertAlign w:val="baseline"/>
+          <w:rtl w:val="0"/>
+        </w:rPr>
+        <w:t xml:space="preserve">16. Créez un repo en ligne dans lequel vous pousserez votre dossier.</w:t>
+      </w:r>
+    </w:p>
+    <w:p>
+      <w:pPr>
+        <w:keepNext w:val="0"/>
+        <w:keepLines w:val="0"/>
+        <w:pageBreakBefore w:val="0"/>
+        <w:widowControl w:val="0"/>
+        <w:pBdr>
+          <w:top w:space="0" w:sz="0" w:val="nil"/>
+          <w:left w:space="0" w:sz="0" w:val="nil"/>
+          <w:bottom w:space="0" w:sz="0" w:val="nil"/>
+          <w:right w:space="0" w:sz="0" w:val="nil"/>
+          <w:between w:space="0" w:sz="0" w:val="nil"/>
+        </w:pBdr>
+        <w:shd w:fill="auto" w:val="clear"/>
+        <w:spacing w:after="0" w:before="0" w:line="276" w:lineRule="auto"/>
+        <w:ind w:left="0" w:right="0" w:firstLine="0"/>
+        <w:jc w:val="left"/>
+        <w:rPr/>
+      </w:pPr>
+      <w:r>
+        <w:rPr>
+          <w:rtl w:val="0"/>
+        </w:rPr>
+        <w:t xml:space="preserve">R: - git remote add origin </w:t>
+      </w:r>
+      <w:hyperlink r:id="rId6">
+        <w:r>
+          <w:rPr>
+            <w:color w:val="1155cc"/>
+            <w:u w:val="single"/>
+            <w:rtl w:val="0"/>
+          </w:rPr>
+          <w:t xml:space="preserve">https://github.com/soraya-21/tp_github_controle_continu.git</w:t>
+        </w:r>
+      </w:hyperlink>
+      <w:r>
+        <w:rPr>
+          <w:rtl w:val="0"/>
+        </w:rPr>
+      </w:r>
+    </w:p>
+    <w:p>
+      <w:pPr>
+        <w:keepNext w:val="0"/>
+        <w:keepLines w:val="0"/>
+        <w:pageBreakBefore w:val="0"/>
+        <w:widowControl w:val="0"/>
+        <w:numPr>
+          <w:ilvl w:val="0"/>
+          <w:numId w:val="7"/>
+        </w:numPr>
+        <w:pBdr>
+          <w:top w:space="0" w:sz="0" w:val="nil"/>
+          <w:left w:space="0" w:sz="0" w:val="nil"/>
+          <w:bottom w:space="0" w:sz="0" w:val="nil"/>
+          <w:right w:space="0" w:sz="0" w:val="nil"/>
+          <w:between w:space="0" w:sz="0" w:val="nil"/>
+        </w:pBdr>
+        <w:shd w:fill="auto" w:val="clear"/>
+        <w:spacing w:after="0" w:before="0" w:line="276" w:lineRule="auto"/>
+        <w:ind w:left="720" w:right="0" w:hanging="360"/>
+        <w:jc w:val="left"/>
+        <w:rPr>
+          <w:rFonts w:ascii="Arial" w:cs="Arial" w:eastAsia="Arial" w:hAnsi="Arial"/>
+          <w:b w:val="0"/>
+          <w:i w:val="0"/>
+          <w:smallCaps w:val="0"/>
+          <w:strike w:val="0"/>
+          <w:color w:val="000000"/>
+          <w:sz w:val="22"/>
+          <w:szCs w:val="22"/>
+          <w:u w:val="none"/>
+          <w:shd w:fill="auto" w:val="clear"/>
+          <w:vertAlign w:val="baseline"/>
+        </w:rPr>
+      </w:pPr>
+      <w:r>
+        <w:rPr>
+          <w:rtl w:val="0"/>
+        </w:rPr>
+        <w:t xml:space="preserve">git push origin master</w:t>
+      </w:r>
+    </w:p>
+    <w:p>
+      <w:pPr>
+        <w:keepNext w:val="0"/>
+        <w:keepLines w:val="0"/>
+        <w:pageBreakBefore w:val="0"/>
+        <w:widowControl w:val="0"/>
+        <w:pBdr>
+          <w:top w:space="0" w:sz="0" w:val="nil"/>
+          <w:left w:space="0" w:sz="0" w:val="nil"/>
+          <w:bottom w:space="0" w:sz="0" w:val="nil"/>
+          <w:right w:space="0" w:sz="0" w:val="nil"/>
+          <w:between w:space="0" w:sz="0" w:val="nil"/>
+        </w:pBdr>
+        <w:shd w:fill="auto" w:val="clear"/>
+        <w:spacing w:after="0" w:before="0" w:line="276" w:lineRule="auto"/>
+        <w:ind w:left="720" w:right="0" w:firstLine="0"/>
+        <w:jc w:val="left"/>
+        <w:rPr>
+          <w:rFonts w:ascii="Arial" w:cs="Arial" w:eastAsia="Arial" w:hAnsi="Arial"/>
+          <w:b w:val="0"/>
+          <w:i w:val="0"/>
+          <w:smallCaps w:val="0"/>
+          <w:strike w:val="0"/>
+          <w:color w:val="000000"/>
+          <w:sz w:val="22"/>
+          <w:szCs w:val="22"/>
+          <w:u w:val="none"/>
+          <w:shd w:fill="auto" w:val="clear"/>
+          <w:vertAlign w:val="baseline"/>
+        </w:rPr>
+      </w:pPr>
+      <w:r>
+        <w:rPr>
+          <w:rFonts w:ascii="Arial" w:cs="Arial" w:eastAsia="Arial" w:hAnsi="Arial"/>
+          <w:b w:val="0"/>
+          <w:i w:val="0"/>
+          <w:smallCaps w:val="0"/>
+          <w:strike w:val="0"/>
+          <w:color w:val="000000"/>
+          <w:sz w:val="22"/>
+          <w:szCs w:val="22"/>
+          <w:u w:val="none"/>
+          <w:shd w:fill="auto" w:val="clear"/>
+          <w:vertAlign w:val="baseline"/>
+          <w:rtl w:val="0"/>
+        </w:rPr>
+        <w:t xml:space="preserve"> </w:t>
       </w:r>
     </w:p>
     <w:p>
@@ -1459,6 +2517,57 @@
         <w:spacing w:after="0" w:before="0" w:line="276" w:lineRule="auto"/>
         <w:ind w:left="0" w:right="0" w:firstLine="0"/>
         <w:jc w:val="left"/>
+        <w:rPr/>
+      </w:pPr>
+      <w:r>
+        <w:rPr>
+          <w:rtl w:val="0"/>
+        </w:rPr>
+        <w:t xml:space="preserve">R: -  git pull origin master</w:t>
+      </w:r>
+    </w:p>
+    <w:p>
+      <w:pPr>
+        <w:keepNext w:val="0"/>
+        <w:keepLines w:val="0"/>
+        <w:pageBreakBefore w:val="0"/>
+        <w:widowControl w:val="0"/>
+        <w:pBdr>
+          <w:top w:space="0" w:sz="0" w:val="nil"/>
+          <w:left w:space="0" w:sz="0" w:val="nil"/>
+          <w:bottom w:space="0" w:sz="0" w:val="nil"/>
+          <w:right w:space="0" w:sz="0" w:val="nil"/>
+          <w:between w:space="0" w:sz="0" w:val="nil"/>
+        </w:pBdr>
+        <w:shd w:fill="auto" w:val="clear"/>
+        <w:spacing w:after="0" w:before="0" w:line="276" w:lineRule="auto"/>
+        <w:ind w:left="0" w:right="0" w:firstLine="0"/>
+        <w:jc w:val="left"/>
+        <w:rPr/>
+      </w:pPr>
+      <w:r>
+        <w:rPr>
+          <w:rtl w:val="0"/>
+        </w:rPr>
+      </w:r>
+    </w:p>
+    <w:p>
+      <w:pPr>
+        <w:keepNext w:val="0"/>
+        <w:keepLines w:val="0"/>
+        <w:pageBreakBefore w:val="0"/>
+        <w:widowControl w:val="0"/>
+        <w:pBdr>
+          <w:top w:space="0" w:sz="0" w:val="nil"/>
+          <w:left w:space="0" w:sz="0" w:val="nil"/>
+          <w:bottom w:space="0" w:sz="0" w:val="nil"/>
+          <w:right w:space="0" w:sz="0" w:val="nil"/>
+          <w:between w:space="0" w:sz="0" w:val="nil"/>
+        </w:pBdr>
+        <w:shd w:fill="auto" w:val="clear"/>
+        <w:spacing w:after="0" w:before="0" w:line="276" w:lineRule="auto"/>
+        <w:ind w:left="0" w:right="0" w:firstLine="0"/>
+        <w:jc w:val="left"/>
         <w:rPr>
           <w:rFonts w:ascii="Arial" w:cs="Arial" w:eastAsia="Arial" w:hAnsi="Arial"/>
           <w:b w:val="0"/>
@@ -1557,73 +2666,227 @@
         <w:spacing w:after="0" w:before="0" w:line="276" w:lineRule="auto"/>
         <w:ind w:left="0" w:right="0" w:firstLine="0"/>
         <w:jc w:val="left"/>
-        <w:rPr>
-          <w:rFonts w:ascii="Arial" w:cs="Arial" w:eastAsia="Arial" w:hAnsi="Arial"/>
-          <w:b w:val="0"/>
-          <w:i w:val="0"/>
-          <w:smallCaps w:val="0"/>
-          <w:strike w:val="0"/>
-          <w:color w:val="000000"/>
-          <w:sz w:val="22"/>
-          <w:szCs w:val="22"/>
-          <w:u w:val="none"/>
-          <w:shd w:fill="auto" w:val="clear"/>
-          <w:vertAlign w:val="baseline"/>
-        </w:rPr>
-      </w:pPr>
-      <w:r>
-        <w:rPr>
-          <w:rtl w:val="0"/>
-        </w:rPr>
-      </w:r>
-    </w:p>
-    <w:p>
-      <w:pPr>
-        <w:keepNext w:val="0"/>
-        <w:keepLines w:val="0"/>
-        <w:pageBreakBefore w:val="0"/>
-        <w:widowControl w:val="0"/>
-        <w:pBdr>
-          <w:top w:space="0" w:sz="0" w:val="nil"/>
-          <w:left w:space="0" w:sz="0" w:val="nil"/>
-          <w:bottom w:space="0" w:sz="0" w:val="nil"/>
-          <w:right w:space="0" w:sz="0" w:val="nil"/>
-          <w:between w:space="0" w:sz="0" w:val="nil"/>
-        </w:pBdr>
-        <w:shd w:fill="auto" w:val="clear"/>
-        <w:spacing w:after="0" w:before="0" w:line="276" w:lineRule="auto"/>
-        <w:ind w:left="0" w:right="0" w:firstLine="0"/>
-        <w:jc w:val="left"/>
-        <w:rPr>
-          <w:rFonts w:ascii="Arial" w:cs="Arial" w:eastAsia="Arial" w:hAnsi="Arial"/>
-          <w:b w:val="0"/>
-          <w:i w:val="0"/>
-          <w:smallCaps w:val="0"/>
-          <w:strike w:val="0"/>
-          <w:color w:val="000000"/>
-          <w:sz w:val="22"/>
-          <w:szCs w:val="22"/>
-          <w:u w:val="none"/>
-          <w:shd w:fill="auto" w:val="clear"/>
-          <w:vertAlign w:val="baseline"/>
-        </w:rPr>
-      </w:pPr>
-      <w:r>
-        <w:rPr>
-          <w:rFonts w:ascii="Arial" w:cs="Arial" w:eastAsia="Arial" w:hAnsi="Arial"/>
-          <w:b w:val="0"/>
-          <w:i w:val="0"/>
-          <w:smallCaps w:val="0"/>
-          <w:strike w:val="0"/>
-          <w:color w:val="000000"/>
-          <w:sz w:val="22"/>
-          <w:szCs w:val="22"/>
-          <w:u w:val="none"/>
-          <w:shd w:fill="auto" w:val="clear"/>
-          <w:vertAlign w:val="baseline"/>
-          <w:rtl w:val="0"/>
-        </w:rPr>
-        <w:t xml:space="preserve">Lien de votre repo GitHub : </w:t>
+        <w:rPr/>
+      </w:pPr>
+      <w:r>
+        <w:rPr>
+          <w:rtl w:val="0"/>
+        </w:rPr>
+        <w:t xml:space="preserve">R: - git switch -c feedback</w:t>
+      </w:r>
+    </w:p>
+    <w:p>
+      <w:pPr>
+        <w:keepNext w:val="0"/>
+        <w:keepLines w:val="0"/>
+        <w:pageBreakBefore w:val="0"/>
+        <w:widowControl w:val="0"/>
+        <w:numPr>
+          <w:ilvl w:val="0"/>
+          <w:numId w:val="11"/>
+        </w:numPr>
+        <w:pBdr>
+          <w:top w:space="0" w:sz="0" w:val="nil"/>
+          <w:left w:space="0" w:sz="0" w:val="nil"/>
+          <w:bottom w:space="0" w:sz="0" w:val="nil"/>
+          <w:right w:space="0" w:sz="0" w:val="nil"/>
+          <w:between w:space="0" w:sz="0" w:val="nil"/>
+        </w:pBdr>
+        <w:shd w:fill="auto" w:val="clear"/>
+        <w:spacing w:after="0" w:before="0" w:line="276" w:lineRule="auto"/>
+        <w:ind w:left="720" w:right="0" w:hanging="360"/>
+        <w:jc w:val="left"/>
+        <w:rPr>
+          <w:u w:val="none"/>
+        </w:rPr>
+      </w:pPr>
+      <w:r>
+        <w:rPr>
+          <w:rtl w:val="0"/>
+        </w:rPr>
+        <w:t xml:space="preserve">touch feedback.txt</w:t>
+      </w:r>
+    </w:p>
+    <w:p>
+      <w:pPr>
+        <w:keepNext w:val="0"/>
+        <w:keepLines w:val="0"/>
+        <w:pageBreakBefore w:val="0"/>
+        <w:widowControl w:val="0"/>
+        <w:numPr>
+          <w:ilvl w:val="0"/>
+          <w:numId w:val="11"/>
+        </w:numPr>
+        <w:pBdr>
+          <w:top w:space="0" w:sz="0" w:val="nil"/>
+          <w:left w:space="0" w:sz="0" w:val="nil"/>
+          <w:bottom w:space="0" w:sz="0" w:val="nil"/>
+          <w:right w:space="0" w:sz="0" w:val="nil"/>
+          <w:between w:space="0" w:sz="0" w:val="nil"/>
+        </w:pBdr>
+        <w:shd w:fill="auto" w:val="clear"/>
+        <w:spacing w:after="0" w:before="0" w:line="276" w:lineRule="auto"/>
+        <w:ind w:left="720" w:right="0" w:hanging="360"/>
+        <w:jc w:val="left"/>
+        <w:rPr>
+          <w:u w:val="none"/>
+        </w:rPr>
+      </w:pPr>
+      <w:r>
+        <w:rPr>
+          <w:rtl w:val="0"/>
+        </w:rPr>
+        <w:t xml:space="preserve">git add feedback.txt</w:t>
+      </w:r>
+    </w:p>
+    <w:p>
+      <w:pPr>
+        <w:keepNext w:val="0"/>
+        <w:keepLines w:val="0"/>
+        <w:pageBreakBefore w:val="0"/>
+        <w:widowControl w:val="0"/>
+        <w:numPr>
+          <w:ilvl w:val="0"/>
+          <w:numId w:val="11"/>
+        </w:numPr>
+        <w:pBdr>
+          <w:top w:space="0" w:sz="0" w:val="nil"/>
+          <w:left w:space="0" w:sz="0" w:val="nil"/>
+          <w:bottom w:space="0" w:sz="0" w:val="nil"/>
+          <w:right w:space="0" w:sz="0" w:val="nil"/>
+          <w:between w:space="0" w:sz="0" w:val="nil"/>
+        </w:pBdr>
+        <w:shd w:fill="auto" w:val="clear"/>
+        <w:spacing w:after="0" w:before="0" w:line="276" w:lineRule="auto"/>
+        <w:ind w:left="720" w:right="0" w:hanging="360"/>
+        <w:jc w:val="left"/>
+        <w:rPr>
+          <w:u w:val="none"/>
+        </w:rPr>
+      </w:pPr>
+      <w:r>
+        <w:rPr>
+          <w:rtl w:val="0"/>
+        </w:rPr>
+        <w:t xml:space="preserve">git commit -m "feedback.txt"</w:t>
+      </w:r>
+    </w:p>
+    <w:p>
+      <w:pPr>
+        <w:keepNext w:val="0"/>
+        <w:keepLines w:val="0"/>
+        <w:pageBreakBefore w:val="0"/>
+        <w:widowControl w:val="0"/>
+        <w:numPr>
+          <w:ilvl w:val="0"/>
+          <w:numId w:val="11"/>
+        </w:numPr>
+        <w:pBdr>
+          <w:top w:space="0" w:sz="0" w:val="nil"/>
+          <w:left w:space="0" w:sz="0" w:val="nil"/>
+          <w:bottom w:space="0" w:sz="0" w:val="nil"/>
+          <w:right w:space="0" w:sz="0" w:val="nil"/>
+          <w:between w:space="0" w:sz="0" w:val="nil"/>
+        </w:pBdr>
+        <w:shd w:fill="auto" w:val="clear"/>
+        <w:spacing w:after="0" w:before="0" w:line="276" w:lineRule="auto"/>
+        <w:ind w:left="720" w:right="0" w:hanging="360"/>
+        <w:jc w:val="left"/>
+        <w:rPr>
+          <w:u w:val="none"/>
+        </w:rPr>
+      </w:pPr>
+      <w:r>
+        <w:rPr>
+          <w:rtl w:val="0"/>
+        </w:rPr>
+        <w:t xml:space="preserve">git push origin feedback</w:t>
+      </w:r>
+    </w:p>
+    <w:p>
+      <w:pPr>
+        <w:keepNext w:val="0"/>
+        <w:keepLines w:val="0"/>
+        <w:pageBreakBefore w:val="0"/>
+        <w:widowControl w:val="0"/>
+        <w:pBdr>
+          <w:top w:space="0" w:sz="0" w:val="nil"/>
+          <w:left w:space="0" w:sz="0" w:val="nil"/>
+          <w:bottom w:space="0" w:sz="0" w:val="nil"/>
+          <w:right w:space="0" w:sz="0" w:val="nil"/>
+          <w:between w:space="0" w:sz="0" w:val="nil"/>
+        </w:pBdr>
+        <w:shd w:fill="auto" w:val="clear"/>
+        <w:spacing w:after="0" w:before="0" w:line="276" w:lineRule="auto"/>
+        <w:ind w:left="0" w:right="0" w:firstLine="0"/>
+        <w:jc w:val="left"/>
+        <w:rPr>
+          <w:rFonts w:ascii="Arial" w:cs="Arial" w:eastAsia="Arial" w:hAnsi="Arial"/>
+          <w:b w:val="0"/>
+          <w:i w:val="0"/>
+          <w:smallCaps w:val="0"/>
+          <w:strike w:val="0"/>
+          <w:color w:val="000000"/>
+          <w:sz w:val="22"/>
+          <w:szCs w:val="22"/>
+          <w:u w:val="none"/>
+          <w:shd w:fill="auto" w:val="clear"/>
+          <w:vertAlign w:val="baseline"/>
+        </w:rPr>
+      </w:pPr>
+      <w:r>
+        <w:rPr>
+          <w:rtl w:val="0"/>
+        </w:rPr>
+      </w:r>
+    </w:p>
+    <w:p>
+      <w:pPr>
+        <w:keepNext w:val="0"/>
+        <w:keepLines w:val="0"/>
+        <w:pageBreakBefore w:val="0"/>
+        <w:widowControl w:val="0"/>
+        <w:pBdr>
+          <w:top w:space="0" w:sz="0" w:val="nil"/>
+          <w:left w:space="0" w:sz="0" w:val="nil"/>
+          <w:bottom w:space="0" w:sz="0" w:val="nil"/>
+          <w:right w:space="0" w:sz="0" w:val="nil"/>
+          <w:between w:space="0" w:sz="0" w:val="nil"/>
+        </w:pBdr>
+        <w:shd w:fill="auto" w:val="clear"/>
+        <w:spacing w:after="0" w:before="0" w:line="276" w:lineRule="auto"/>
+        <w:ind w:left="0" w:right="0" w:firstLine="0"/>
+        <w:jc w:val="left"/>
+        <w:rPr>
+          <w:rFonts w:ascii="Arial" w:cs="Arial" w:eastAsia="Arial" w:hAnsi="Arial"/>
+          <w:b w:val="0"/>
+          <w:i w:val="0"/>
+          <w:smallCaps w:val="0"/>
+          <w:strike w:val="0"/>
+          <w:color w:val="000000"/>
+          <w:sz w:val="22"/>
+          <w:szCs w:val="22"/>
+          <w:u w:val="none"/>
+          <w:shd w:fill="auto" w:val="clear"/>
+          <w:vertAlign w:val="baseline"/>
+        </w:rPr>
+      </w:pPr>
+      <w:r>
+        <w:rPr>
+          <w:rFonts w:ascii="Arial" w:cs="Arial" w:eastAsia="Arial" w:hAnsi="Arial"/>
+          <w:b w:val="0"/>
+          <w:i w:val="0"/>
+          <w:smallCaps w:val="0"/>
+          <w:strike w:val="0"/>
+          <w:color w:val="000000"/>
+          <w:sz w:val="22"/>
+          <w:szCs w:val="22"/>
+          <w:u w:val="none"/>
+          <w:shd w:fill="auto" w:val="clear"/>
+          <w:vertAlign w:val="baseline"/>
+          <w:rtl w:val="0"/>
+        </w:rPr>
+        <w:t xml:space="preserve">Lien de votre repo GitHub : https://github.com/soraya-21/tp_github_controle_continu.git</w:t>
       </w:r>
     </w:p>
     <w:p>
@@ -1796,7 +3059,1251 @@
 </file>
 
 <file path=word/numbering.xml><?xml version="1.0" encoding="utf-8"?>
-<w:numbering xmlns:mc="http://schemas.openxmlformats.org/markup-compatibility/2006" xmlns:o="urn:schemas-microsoft-com:office:office" xmlns:r="http://schemas.openxmlformats.org/officeDocument/2006/relationships" xmlns:m="http://schemas.openxmlformats.org/officeDocument/2006/math" xmlns:v="urn:schemas-microsoft-com:vml" xmlns:wp="http://schemas.openxmlformats.org/drawingml/2006/wordprocessingDrawing" xmlns:w10="urn:schemas-microsoft-com:office:word" xmlns:w="http://schemas.openxmlformats.org/wordprocessingml/2006/main" xmlns:wne="http://schemas.microsoft.com/office/word/2006/wordml" xmlns:sl="http://schemas.openxmlformats.org/schemaLibrary/2006/main" xmlns:a="http://schemas.openxmlformats.org/drawingml/2006/main" xmlns:pic="http://schemas.openxmlformats.org/drawingml/2006/picture" xmlns:c="http://schemas.openxmlformats.org/drawingml/2006/chart" xmlns:lc="http://schemas.openxmlformats.org/drawingml/2006/lockedCanvas" xmlns:dgm="http://schemas.openxmlformats.org/drawingml/2006/diagram" xmlns:wps="http://schemas.microsoft.com/office/word/2010/wordprocessingShape" xmlns:wpg="http://schemas.microsoft.com/office/word/2010/wordprocessingGroup" xmlns:w14="http://schemas.microsoft.com/office/word/2010/wordml" xmlns:w15="http://schemas.microsoft.com/office/word/2012/wordml" xmlns:w16="http://schemas.microsoft.com/office/word/2018/wordml" xmlns:w16cex="http://schemas.microsoft.com/office/word/2018/wordml/cex" xmlns:w16cid="http://schemas.microsoft.com/office/word/2016/wordml/cid" xmlns="http://schemas.microsoft.com/office/tasks/2019/documenttasks" xmlns:cr="http://schemas.microsoft.com/office/comments/2020/reactions"/>
+<w:numbering xmlns:mc="http://schemas.openxmlformats.org/markup-compatibility/2006" xmlns:o="urn:schemas-microsoft-com:office:office" xmlns:r="http://schemas.openxmlformats.org/officeDocument/2006/relationships" xmlns:m="http://schemas.openxmlformats.org/officeDocument/2006/math" xmlns:v="urn:schemas-microsoft-com:vml" xmlns:wp="http://schemas.openxmlformats.org/drawingml/2006/wordprocessingDrawing" xmlns:w10="urn:schemas-microsoft-com:office:word" xmlns:w="http://schemas.openxmlformats.org/wordprocessingml/2006/main" xmlns:wne="http://schemas.microsoft.com/office/word/2006/wordml" xmlns:sl="http://schemas.openxmlformats.org/schemaLibrary/2006/main" xmlns:a="http://schemas.openxmlformats.org/drawingml/2006/main" xmlns:pic="http://schemas.openxmlformats.org/drawingml/2006/picture" xmlns:c="http://schemas.openxmlformats.org/drawingml/2006/chart" xmlns:lc="http://schemas.openxmlformats.org/drawingml/2006/lockedCanvas" xmlns:dgm="http://schemas.openxmlformats.org/drawingml/2006/diagram" xmlns:wps="http://schemas.microsoft.com/office/word/2010/wordprocessingShape" xmlns:wpg="http://schemas.microsoft.com/office/word/2010/wordprocessingGroup" xmlns:w14="http://schemas.microsoft.com/office/word/2010/wordml" xmlns:w15="http://schemas.microsoft.com/office/word/2012/wordml" xmlns:w16="http://schemas.microsoft.com/office/word/2018/wordml" xmlns:w16cex="http://schemas.microsoft.com/office/word/2018/wordml/cex" xmlns:w16cid="http://schemas.microsoft.com/office/word/2016/wordml/cid" xmlns="http://schemas.microsoft.com/office/tasks/2019/documenttasks" xmlns:cr="http://schemas.microsoft.com/office/comments/2020/reactions">
+  <w:abstractNum w:abstractNumId="1">
+    <w:lvl w:ilvl="0">
+      <w:start w:val="1"/>
+      <w:numFmt w:val="bullet"/>
+      <w:lvlText w:val="-"/>
+      <w:lvlJc w:val="left"/>
+      <w:pPr>
+        <w:ind w:left="720" w:hanging="360"/>
+      </w:pPr>
+      <w:rPr>
+        <w:u w:val="none"/>
+      </w:rPr>
+    </w:lvl>
+    <w:lvl w:ilvl="1">
+      <w:start w:val="1"/>
+      <w:numFmt w:val="bullet"/>
+      <w:lvlText w:val="-"/>
+      <w:lvlJc w:val="left"/>
+      <w:pPr>
+        <w:ind w:left="1440" w:hanging="360"/>
+      </w:pPr>
+      <w:rPr>
+        <w:u w:val="none"/>
+      </w:rPr>
+    </w:lvl>
+    <w:lvl w:ilvl="2">
+      <w:start w:val="1"/>
+      <w:numFmt w:val="bullet"/>
+      <w:lvlText w:val="-"/>
+      <w:lvlJc w:val="left"/>
+      <w:pPr>
+        <w:ind w:left="2160" w:hanging="360"/>
+      </w:pPr>
+      <w:rPr>
+        <w:u w:val="none"/>
+      </w:rPr>
+    </w:lvl>
+    <w:lvl w:ilvl="3">
+      <w:start w:val="1"/>
+      <w:numFmt w:val="bullet"/>
+      <w:lvlText w:val="-"/>
+      <w:lvlJc w:val="left"/>
+      <w:pPr>
+        <w:ind w:left="2880" w:hanging="360"/>
+      </w:pPr>
+      <w:rPr>
+        <w:u w:val="none"/>
+      </w:rPr>
+    </w:lvl>
+    <w:lvl w:ilvl="4">
+      <w:start w:val="1"/>
+      <w:numFmt w:val="bullet"/>
+      <w:lvlText w:val="-"/>
+      <w:lvlJc w:val="left"/>
+      <w:pPr>
+        <w:ind w:left="3600" w:hanging="360"/>
+      </w:pPr>
+      <w:rPr>
+        <w:u w:val="none"/>
+      </w:rPr>
+    </w:lvl>
+    <w:lvl w:ilvl="5">
+      <w:start w:val="1"/>
+      <w:numFmt w:val="bullet"/>
+      <w:lvlText w:val="-"/>
+      <w:lvlJc w:val="left"/>
+      <w:pPr>
+        <w:ind w:left="4320" w:hanging="360"/>
+      </w:pPr>
+      <w:rPr>
+        <w:u w:val="none"/>
+      </w:rPr>
+    </w:lvl>
+    <w:lvl w:ilvl="6">
+      <w:start w:val="1"/>
+      <w:numFmt w:val="bullet"/>
+      <w:lvlText w:val="-"/>
+      <w:lvlJc w:val="left"/>
+      <w:pPr>
+        <w:ind w:left="5040" w:hanging="360"/>
+      </w:pPr>
+      <w:rPr>
+        <w:u w:val="none"/>
+      </w:rPr>
+    </w:lvl>
+    <w:lvl w:ilvl="7">
+      <w:start w:val="1"/>
+      <w:numFmt w:val="bullet"/>
+      <w:lvlText w:val="-"/>
+      <w:lvlJc w:val="left"/>
+      <w:pPr>
+        <w:ind w:left="5760" w:hanging="360"/>
+      </w:pPr>
+      <w:rPr>
+        <w:u w:val="none"/>
+      </w:rPr>
+    </w:lvl>
+    <w:lvl w:ilvl="8">
+      <w:start w:val="1"/>
+      <w:numFmt w:val="bullet"/>
+      <w:lvlText w:val="-"/>
+      <w:lvlJc w:val="left"/>
+      <w:pPr>
+        <w:ind w:left="6480" w:hanging="360"/>
+      </w:pPr>
+      <w:rPr>
+        <w:u w:val="none"/>
+      </w:rPr>
+    </w:lvl>
+  </w:abstractNum>
+  <w:abstractNum w:abstractNumId="2">
+    <w:lvl w:ilvl="0">
+      <w:start w:val="1"/>
+      <w:numFmt w:val="bullet"/>
+      <w:lvlText w:val="-"/>
+      <w:lvlJc w:val="left"/>
+      <w:pPr>
+        <w:ind w:left="720" w:hanging="360"/>
+      </w:pPr>
+      <w:rPr>
+        <w:u w:val="none"/>
+      </w:rPr>
+    </w:lvl>
+    <w:lvl w:ilvl="1">
+      <w:start w:val="1"/>
+      <w:numFmt w:val="bullet"/>
+      <w:lvlText w:val="-"/>
+      <w:lvlJc w:val="left"/>
+      <w:pPr>
+        <w:ind w:left="1440" w:hanging="360"/>
+      </w:pPr>
+      <w:rPr>
+        <w:u w:val="none"/>
+      </w:rPr>
+    </w:lvl>
+    <w:lvl w:ilvl="2">
+      <w:start w:val="1"/>
+      <w:numFmt w:val="bullet"/>
+      <w:lvlText w:val="-"/>
+      <w:lvlJc w:val="left"/>
+      <w:pPr>
+        <w:ind w:left="2160" w:hanging="360"/>
+      </w:pPr>
+      <w:rPr>
+        <w:u w:val="none"/>
+      </w:rPr>
+    </w:lvl>
+    <w:lvl w:ilvl="3">
+      <w:start w:val="1"/>
+      <w:numFmt w:val="bullet"/>
+      <w:lvlText w:val="-"/>
+      <w:lvlJc w:val="left"/>
+      <w:pPr>
+        <w:ind w:left="2880" w:hanging="360"/>
+      </w:pPr>
+      <w:rPr>
+        <w:u w:val="none"/>
+      </w:rPr>
+    </w:lvl>
+    <w:lvl w:ilvl="4">
+      <w:start w:val="1"/>
+      <w:numFmt w:val="bullet"/>
+      <w:lvlText w:val="-"/>
+      <w:lvlJc w:val="left"/>
+      <w:pPr>
+        <w:ind w:left="3600" w:hanging="360"/>
+      </w:pPr>
+      <w:rPr>
+        <w:u w:val="none"/>
+      </w:rPr>
+    </w:lvl>
+    <w:lvl w:ilvl="5">
+      <w:start w:val="1"/>
+      <w:numFmt w:val="bullet"/>
+      <w:lvlText w:val="-"/>
+      <w:lvlJc w:val="left"/>
+      <w:pPr>
+        <w:ind w:left="4320" w:hanging="360"/>
+      </w:pPr>
+      <w:rPr>
+        <w:u w:val="none"/>
+      </w:rPr>
+    </w:lvl>
+    <w:lvl w:ilvl="6">
+      <w:start w:val="1"/>
+      <w:numFmt w:val="bullet"/>
+      <w:lvlText w:val="-"/>
+      <w:lvlJc w:val="left"/>
+      <w:pPr>
+        <w:ind w:left="5040" w:hanging="360"/>
+      </w:pPr>
+      <w:rPr>
+        <w:u w:val="none"/>
+      </w:rPr>
+    </w:lvl>
+    <w:lvl w:ilvl="7">
+      <w:start w:val="1"/>
+      <w:numFmt w:val="bullet"/>
+      <w:lvlText w:val="-"/>
+      <w:lvlJc w:val="left"/>
+      <w:pPr>
+        <w:ind w:left="5760" w:hanging="360"/>
+      </w:pPr>
+      <w:rPr>
+        <w:u w:val="none"/>
+      </w:rPr>
+    </w:lvl>
+    <w:lvl w:ilvl="8">
+      <w:start w:val="1"/>
+      <w:numFmt w:val="bullet"/>
+      <w:lvlText w:val="-"/>
+      <w:lvlJc w:val="left"/>
+      <w:pPr>
+        <w:ind w:left="6480" w:hanging="360"/>
+      </w:pPr>
+      <w:rPr>
+        <w:u w:val="none"/>
+      </w:rPr>
+    </w:lvl>
+  </w:abstractNum>
+  <w:abstractNum w:abstractNumId="3">
+    <w:lvl w:ilvl="0">
+      <w:start w:val="1"/>
+      <w:numFmt w:val="bullet"/>
+      <w:lvlText w:val="-"/>
+      <w:lvlJc w:val="left"/>
+      <w:pPr>
+        <w:ind w:left="720" w:hanging="360"/>
+      </w:pPr>
+      <w:rPr>
+        <w:u w:val="none"/>
+      </w:rPr>
+    </w:lvl>
+    <w:lvl w:ilvl="1">
+      <w:start w:val="1"/>
+      <w:numFmt w:val="bullet"/>
+      <w:lvlText w:val="-"/>
+      <w:lvlJc w:val="left"/>
+      <w:pPr>
+        <w:ind w:left="1440" w:hanging="360"/>
+      </w:pPr>
+      <w:rPr>
+        <w:u w:val="none"/>
+      </w:rPr>
+    </w:lvl>
+    <w:lvl w:ilvl="2">
+      <w:start w:val="1"/>
+      <w:numFmt w:val="bullet"/>
+      <w:lvlText w:val="-"/>
+      <w:lvlJc w:val="left"/>
+      <w:pPr>
+        <w:ind w:left="2160" w:hanging="360"/>
+      </w:pPr>
+      <w:rPr>
+        <w:u w:val="none"/>
+      </w:rPr>
+    </w:lvl>
+    <w:lvl w:ilvl="3">
+      <w:start w:val="1"/>
+      <w:numFmt w:val="bullet"/>
+      <w:lvlText w:val="-"/>
+      <w:lvlJc w:val="left"/>
+      <w:pPr>
+        <w:ind w:left="2880" w:hanging="360"/>
+      </w:pPr>
+      <w:rPr>
+        <w:u w:val="none"/>
+      </w:rPr>
+    </w:lvl>
+    <w:lvl w:ilvl="4">
+      <w:start w:val="1"/>
+      <w:numFmt w:val="bullet"/>
+      <w:lvlText w:val="-"/>
+      <w:lvlJc w:val="left"/>
+      <w:pPr>
+        <w:ind w:left="3600" w:hanging="360"/>
+      </w:pPr>
+      <w:rPr>
+        <w:u w:val="none"/>
+      </w:rPr>
+    </w:lvl>
+    <w:lvl w:ilvl="5">
+      <w:start w:val="1"/>
+      <w:numFmt w:val="bullet"/>
+      <w:lvlText w:val="-"/>
+      <w:lvlJc w:val="left"/>
+      <w:pPr>
+        <w:ind w:left="4320" w:hanging="360"/>
+      </w:pPr>
+      <w:rPr>
+        <w:u w:val="none"/>
+      </w:rPr>
+    </w:lvl>
+    <w:lvl w:ilvl="6">
+      <w:start w:val="1"/>
+      <w:numFmt w:val="bullet"/>
+      <w:lvlText w:val="-"/>
+      <w:lvlJc w:val="left"/>
+      <w:pPr>
+        <w:ind w:left="5040" w:hanging="360"/>
+      </w:pPr>
+      <w:rPr>
+        <w:u w:val="none"/>
+      </w:rPr>
+    </w:lvl>
+    <w:lvl w:ilvl="7">
+      <w:start w:val="1"/>
+      <w:numFmt w:val="bullet"/>
+      <w:lvlText w:val="-"/>
+      <w:lvlJc w:val="left"/>
+      <w:pPr>
+        <w:ind w:left="5760" w:hanging="360"/>
+      </w:pPr>
+      <w:rPr>
+        <w:u w:val="none"/>
+      </w:rPr>
+    </w:lvl>
+    <w:lvl w:ilvl="8">
+      <w:start w:val="1"/>
+      <w:numFmt w:val="bullet"/>
+      <w:lvlText w:val="-"/>
+      <w:lvlJc w:val="left"/>
+      <w:pPr>
+        <w:ind w:left="6480" w:hanging="360"/>
+      </w:pPr>
+      <w:rPr>
+        <w:u w:val="none"/>
+      </w:rPr>
+    </w:lvl>
+  </w:abstractNum>
+  <w:abstractNum w:abstractNumId="4">
+    <w:lvl w:ilvl="0">
+      <w:start w:val="1"/>
+      <w:numFmt w:val="bullet"/>
+      <w:lvlText w:val="-"/>
+      <w:lvlJc w:val="left"/>
+      <w:pPr>
+        <w:ind w:left="720" w:hanging="360"/>
+      </w:pPr>
+      <w:rPr>
+        <w:u w:val="none"/>
+      </w:rPr>
+    </w:lvl>
+    <w:lvl w:ilvl="1">
+      <w:start w:val="1"/>
+      <w:numFmt w:val="bullet"/>
+      <w:lvlText w:val="-"/>
+      <w:lvlJc w:val="left"/>
+      <w:pPr>
+        <w:ind w:left="1440" w:hanging="360"/>
+      </w:pPr>
+      <w:rPr>
+        <w:u w:val="none"/>
+      </w:rPr>
+    </w:lvl>
+    <w:lvl w:ilvl="2">
+      <w:start w:val="1"/>
+      <w:numFmt w:val="bullet"/>
+      <w:lvlText w:val="-"/>
+      <w:lvlJc w:val="left"/>
+      <w:pPr>
+        <w:ind w:left="2160" w:hanging="360"/>
+      </w:pPr>
+      <w:rPr>
+        <w:u w:val="none"/>
+      </w:rPr>
+    </w:lvl>
+    <w:lvl w:ilvl="3">
+      <w:start w:val="1"/>
+      <w:numFmt w:val="bullet"/>
+      <w:lvlText w:val="-"/>
+      <w:lvlJc w:val="left"/>
+      <w:pPr>
+        <w:ind w:left="2880" w:hanging="360"/>
+      </w:pPr>
+      <w:rPr>
+        <w:u w:val="none"/>
+      </w:rPr>
+    </w:lvl>
+    <w:lvl w:ilvl="4">
+      <w:start w:val="1"/>
+      <w:numFmt w:val="bullet"/>
+      <w:lvlText w:val="-"/>
+      <w:lvlJc w:val="left"/>
+      <w:pPr>
+        <w:ind w:left="3600" w:hanging="360"/>
+      </w:pPr>
+      <w:rPr>
+        <w:u w:val="none"/>
+      </w:rPr>
+    </w:lvl>
+    <w:lvl w:ilvl="5">
+      <w:start w:val="1"/>
+      <w:numFmt w:val="bullet"/>
+      <w:lvlText w:val="-"/>
+      <w:lvlJc w:val="left"/>
+      <w:pPr>
+        <w:ind w:left="4320" w:hanging="360"/>
+      </w:pPr>
+      <w:rPr>
+        <w:u w:val="none"/>
+      </w:rPr>
+    </w:lvl>
+    <w:lvl w:ilvl="6">
+      <w:start w:val="1"/>
+      <w:numFmt w:val="bullet"/>
+      <w:lvlText w:val="-"/>
+      <w:lvlJc w:val="left"/>
+      <w:pPr>
+        <w:ind w:left="5040" w:hanging="360"/>
+      </w:pPr>
+      <w:rPr>
+        <w:u w:val="none"/>
+      </w:rPr>
+    </w:lvl>
+    <w:lvl w:ilvl="7">
+      <w:start w:val="1"/>
+      <w:numFmt w:val="bullet"/>
+      <w:lvlText w:val="-"/>
+      <w:lvlJc w:val="left"/>
+      <w:pPr>
+        <w:ind w:left="5760" w:hanging="360"/>
+      </w:pPr>
+      <w:rPr>
+        <w:u w:val="none"/>
+      </w:rPr>
+    </w:lvl>
+    <w:lvl w:ilvl="8">
+      <w:start w:val="1"/>
+      <w:numFmt w:val="bullet"/>
+      <w:lvlText w:val="-"/>
+      <w:lvlJc w:val="left"/>
+      <w:pPr>
+        <w:ind w:left="6480" w:hanging="360"/>
+      </w:pPr>
+      <w:rPr>
+        <w:u w:val="none"/>
+      </w:rPr>
+    </w:lvl>
+  </w:abstractNum>
+  <w:abstractNum w:abstractNumId="5">
+    <w:lvl w:ilvl="0">
+      <w:start w:val="1"/>
+      <w:numFmt w:val="bullet"/>
+      <w:lvlText w:val="-"/>
+      <w:lvlJc w:val="left"/>
+      <w:pPr>
+        <w:ind w:left="720" w:hanging="360"/>
+      </w:pPr>
+      <w:rPr>
+        <w:u w:val="none"/>
+      </w:rPr>
+    </w:lvl>
+    <w:lvl w:ilvl="1">
+      <w:start w:val="1"/>
+      <w:numFmt w:val="bullet"/>
+      <w:lvlText w:val="-"/>
+      <w:lvlJc w:val="left"/>
+      <w:pPr>
+        <w:ind w:left="1440" w:hanging="360"/>
+      </w:pPr>
+      <w:rPr>
+        <w:u w:val="none"/>
+      </w:rPr>
+    </w:lvl>
+    <w:lvl w:ilvl="2">
+      <w:start w:val="1"/>
+      <w:numFmt w:val="bullet"/>
+      <w:lvlText w:val="-"/>
+      <w:lvlJc w:val="left"/>
+      <w:pPr>
+        <w:ind w:left="2160" w:hanging="360"/>
+      </w:pPr>
+      <w:rPr>
+        <w:u w:val="none"/>
+      </w:rPr>
+    </w:lvl>
+    <w:lvl w:ilvl="3">
+      <w:start w:val="1"/>
+      <w:numFmt w:val="bullet"/>
+      <w:lvlText w:val="-"/>
+      <w:lvlJc w:val="left"/>
+      <w:pPr>
+        <w:ind w:left="2880" w:hanging="360"/>
+      </w:pPr>
+      <w:rPr>
+        <w:u w:val="none"/>
+      </w:rPr>
+    </w:lvl>
+    <w:lvl w:ilvl="4">
+      <w:start w:val="1"/>
+      <w:numFmt w:val="bullet"/>
+      <w:lvlText w:val="-"/>
+      <w:lvlJc w:val="left"/>
+      <w:pPr>
+        <w:ind w:left="3600" w:hanging="360"/>
+      </w:pPr>
+      <w:rPr>
+        <w:u w:val="none"/>
+      </w:rPr>
+    </w:lvl>
+    <w:lvl w:ilvl="5">
+      <w:start w:val="1"/>
+      <w:numFmt w:val="bullet"/>
+      <w:lvlText w:val="-"/>
+      <w:lvlJc w:val="left"/>
+      <w:pPr>
+        <w:ind w:left="4320" w:hanging="360"/>
+      </w:pPr>
+      <w:rPr>
+        <w:u w:val="none"/>
+      </w:rPr>
+    </w:lvl>
+    <w:lvl w:ilvl="6">
+      <w:start w:val="1"/>
+      <w:numFmt w:val="bullet"/>
+      <w:lvlText w:val="-"/>
+      <w:lvlJc w:val="left"/>
+      <w:pPr>
+        <w:ind w:left="5040" w:hanging="360"/>
+      </w:pPr>
+      <w:rPr>
+        <w:u w:val="none"/>
+      </w:rPr>
+    </w:lvl>
+    <w:lvl w:ilvl="7">
+      <w:start w:val="1"/>
+      <w:numFmt w:val="bullet"/>
+      <w:lvlText w:val="-"/>
+      <w:lvlJc w:val="left"/>
+      <w:pPr>
+        <w:ind w:left="5760" w:hanging="360"/>
+      </w:pPr>
+      <w:rPr>
+        <w:u w:val="none"/>
+      </w:rPr>
+    </w:lvl>
+    <w:lvl w:ilvl="8">
+      <w:start w:val="1"/>
+      <w:numFmt w:val="bullet"/>
+      <w:lvlText w:val="-"/>
+      <w:lvlJc w:val="left"/>
+      <w:pPr>
+        <w:ind w:left="6480" w:hanging="360"/>
+      </w:pPr>
+      <w:rPr>
+        <w:u w:val="none"/>
+      </w:rPr>
+    </w:lvl>
+  </w:abstractNum>
+  <w:abstractNum w:abstractNumId="6">
+    <w:lvl w:ilvl="0">
+      <w:start w:val="1"/>
+      <w:numFmt w:val="bullet"/>
+      <w:lvlText w:val="-"/>
+      <w:lvlJc w:val="left"/>
+      <w:pPr>
+        <w:ind w:left="720" w:hanging="360"/>
+      </w:pPr>
+      <w:rPr>
+        <w:u w:val="none"/>
+      </w:rPr>
+    </w:lvl>
+    <w:lvl w:ilvl="1">
+      <w:start w:val="1"/>
+      <w:numFmt w:val="bullet"/>
+      <w:lvlText w:val="-"/>
+      <w:lvlJc w:val="left"/>
+      <w:pPr>
+        <w:ind w:left="1440" w:hanging="360"/>
+      </w:pPr>
+      <w:rPr>
+        <w:u w:val="none"/>
+      </w:rPr>
+    </w:lvl>
+    <w:lvl w:ilvl="2">
+      <w:start w:val="1"/>
+      <w:numFmt w:val="bullet"/>
+      <w:lvlText w:val="-"/>
+      <w:lvlJc w:val="left"/>
+      <w:pPr>
+        <w:ind w:left="2160" w:hanging="360"/>
+      </w:pPr>
+      <w:rPr>
+        <w:u w:val="none"/>
+      </w:rPr>
+    </w:lvl>
+    <w:lvl w:ilvl="3">
+      <w:start w:val="1"/>
+      <w:numFmt w:val="bullet"/>
+      <w:lvlText w:val="-"/>
+      <w:lvlJc w:val="left"/>
+      <w:pPr>
+        <w:ind w:left="2880" w:hanging="360"/>
+      </w:pPr>
+      <w:rPr>
+        <w:u w:val="none"/>
+      </w:rPr>
+    </w:lvl>
+    <w:lvl w:ilvl="4">
+      <w:start w:val="1"/>
+      <w:numFmt w:val="bullet"/>
+      <w:lvlText w:val="-"/>
+      <w:lvlJc w:val="left"/>
+      <w:pPr>
+        <w:ind w:left="3600" w:hanging="360"/>
+      </w:pPr>
+      <w:rPr>
+        <w:u w:val="none"/>
+      </w:rPr>
+    </w:lvl>
+    <w:lvl w:ilvl="5">
+      <w:start w:val="1"/>
+      <w:numFmt w:val="bullet"/>
+      <w:lvlText w:val="-"/>
+      <w:lvlJc w:val="left"/>
+      <w:pPr>
+        <w:ind w:left="4320" w:hanging="360"/>
+      </w:pPr>
+      <w:rPr>
+        <w:u w:val="none"/>
+      </w:rPr>
+    </w:lvl>
+    <w:lvl w:ilvl="6">
+      <w:start w:val="1"/>
+      <w:numFmt w:val="bullet"/>
+      <w:lvlText w:val="-"/>
+      <w:lvlJc w:val="left"/>
+      <w:pPr>
+        <w:ind w:left="5040" w:hanging="360"/>
+      </w:pPr>
+      <w:rPr>
+        <w:u w:val="none"/>
+      </w:rPr>
+    </w:lvl>
+    <w:lvl w:ilvl="7">
+      <w:start w:val="1"/>
+      <w:numFmt w:val="bullet"/>
+      <w:lvlText w:val="-"/>
+      <w:lvlJc w:val="left"/>
+      <w:pPr>
+        <w:ind w:left="5760" w:hanging="360"/>
+      </w:pPr>
+      <w:rPr>
+        <w:u w:val="none"/>
+      </w:rPr>
+    </w:lvl>
+    <w:lvl w:ilvl="8">
+      <w:start w:val="1"/>
+      <w:numFmt w:val="bullet"/>
+      <w:lvlText w:val="-"/>
+      <w:lvlJc w:val="left"/>
+      <w:pPr>
+        <w:ind w:left="6480" w:hanging="360"/>
+      </w:pPr>
+      <w:rPr>
+        <w:u w:val="none"/>
+      </w:rPr>
+    </w:lvl>
+  </w:abstractNum>
+  <w:abstractNum w:abstractNumId="7">
+    <w:lvl w:ilvl="0">
+      <w:start w:val="1"/>
+      <w:numFmt w:val="bullet"/>
+      <w:lvlText w:val="-"/>
+      <w:lvlJc w:val="left"/>
+      <w:pPr>
+        <w:ind w:left="720" w:hanging="360"/>
+      </w:pPr>
+      <w:rPr>
+        <w:u w:val="none"/>
+      </w:rPr>
+    </w:lvl>
+    <w:lvl w:ilvl="1">
+      <w:start w:val="1"/>
+      <w:numFmt w:val="bullet"/>
+      <w:lvlText w:val="-"/>
+      <w:lvlJc w:val="left"/>
+      <w:pPr>
+        <w:ind w:left="1440" w:hanging="360"/>
+      </w:pPr>
+      <w:rPr>
+        <w:u w:val="none"/>
+      </w:rPr>
+    </w:lvl>
+    <w:lvl w:ilvl="2">
+      <w:start w:val="1"/>
+      <w:numFmt w:val="bullet"/>
+      <w:lvlText w:val="-"/>
+      <w:lvlJc w:val="left"/>
+      <w:pPr>
+        <w:ind w:left="2160" w:hanging="360"/>
+      </w:pPr>
+      <w:rPr>
+        <w:u w:val="none"/>
+      </w:rPr>
+    </w:lvl>
+    <w:lvl w:ilvl="3">
+      <w:start w:val="1"/>
+      <w:numFmt w:val="bullet"/>
+      <w:lvlText w:val="-"/>
+      <w:lvlJc w:val="left"/>
+      <w:pPr>
+        <w:ind w:left="2880" w:hanging="360"/>
+      </w:pPr>
+      <w:rPr>
+        <w:u w:val="none"/>
+      </w:rPr>
+    </w:lvl>
+    <w:lvl w:ilvl="4">
+      <w:start w:val="1"/>
+      <w:numFmt w:val="bullet"/>
+      <w:lvlText w:val="-"/>
+      <w:lvlJc w:val="left"/>
+      <w:pPr>
+        <w:ind w:left="3600" w:hanging="360"/>
+      </w:pPr>
+      <w:rPr>
+        <w:u w:val="none"/>
+      </w:rPr>
+    </w:lvl>
+    <w:lvl w:ilvl="5">
+      <w:start w:val="1"/>
+      <w:numFmt w:val="bullet"/>
+      <w:lvlText w:val="-"/>
+      <w:lvlJc w:val="left"/>
+      <w:pPr>
+        <w:ind w:left="4320" w:hanging="360"/>
+      </w:pPr>
+      <w:rPr>
+        <w:u w:val="none"/>
+      </w:rPr>
+    </w:lvl>
+    <w:lvl w:ilvl="6">
+      <w:start w:val="1"/>
+      <w:numFmt w:val="bullet"/>
+      <w:lvlText w:val="-"/>
+      <w:lvlJc w:val="left"/>
+      <w:pPr>
+        <w:ind w:left="5040" w:hanging="360"/>
+      </w:pPr>
+      <w:rPr>
+        <w:u w:val="none"/>
+      </w:rPr>
+    </w:lvl>
+    <w:lvl w:ilvl="7">
+      <w:start w:val="1"/>
+      <w:numFmt w:val="bullet"/>
+      <w:lvlText w:val="-"/>
+      <w:lvlJc w:val="left"/>
+      <w:pPr>
+        <w:ind w:left="5760" w:hanging="360"/>
+      </w:pPr>
+      <w:rPr>
+        <w:u w:val="none"/>
+      </w:rPr>
+    </w:lvl>
+    <w:lvl w:ilvl="8">
+      <w:start w:val="1"/>
+      <w:numFmt w:val="bullet"/>
+      <w:lvlText w:val="-"/>
+      <w:lvlJc w:val="left"/>
+      <w:pPr>
+        <w:ind w:left="6480" w:hanging="360"/>
+      </w:pPr>
+      <w:rPr>
+        <w:u w:val="none"/>
+      </w:rPr>
+    </w:lvl>
+  </w:abstractNum>
+  <w:abstractNum w:abstractNumId="8">
+    <w:lvl w:ilvl="0">
+      <w:start w:val="1"/>
+      <w:numFmt w:val="bullet"/>
+      <w:lvlText w:val="-"/>
+      <w:lvlJc w:val="left"/>
+      <w:pPr>
+        <w:ind w:left="720" w:hanging="360"/>
+      </w:pPr>
+      <w:rPr>
+        <w:u w:val="none"/>
+      </w:rPr>
+    </w:lvl>
+    <w:lvl w:ilvl="1">
+      <w:start w:val="1"/>
+      <w:numFmt w:val="bullet"/>
+      <w:lvlText w:val="-"/>
+      <w:lvlJc w:val="left"/>
+      <w:pPr>
+        <w:ind w:left="1440" w:hanging="360"/>
+      </w:pPr>
+      <w:rPr>
+        <w:u w:val="none"/>
+      </w:rPr>
+    </w:lvl>
+    <w:lvl w:ilvl="2">
+      <w:start w:val="1"/>
+      <w:numFmt w:val="bullet"/>
+      <w:lvlText w:val="-"/>
+      <w:lvlJc w:val="left"/>
+      <w:pPr>
+        <w:ind w:left="2160" w:hanging="360"/>
+      </w:pPr>
+      <w:rPr>
+        <w:u w:val="none"/>
+      </w:rPr>
+    </w:lvl>
+    <w:lvl w:ilvl="3">
+      <w:start w:val="1"/>
+      <w:numFmt w:val="bullet"/>
+      <w:lvlText w:val="-"/>
+      <w:lvlJc w:val="left"/>
+      <w:pPr>
+        <w:ind w:left="2880" w:hanging="360"/>
+      </w:pPr>
+      <w:rPr>
+        <w:u w:val="none"/>
+      </w:rPr>
+    </w:lvl>
+    <w:lvl w:ilvl="4">
+      <w:start w:val="1"/>
+      <w:numFmt w:val="bullet"/>
+      <w:lvlText w:val="-"/>
+      <w:lvlJc w:val="left"/>
+      <w:pPr>
+        <w:ind w:left="3600" w:hanging="360"/>
+      </w:pPr>
+      <w:rPr>
+        <w:u w:val="none"/>
+      </w:rPr>
+    </w:lvl>
+    <w:lvl w:ilvl="5">
+      <w:start w:val="1"/>
+      <w:numFmt w:val="bullet"/>
+      <w:lvlText w:val="-"/>
+      <w:lvlJc w:val="left"/>
+      <w:pPr>
+        <w:ind w:left="4320" w:hanging="360"/>
+      </w:pPr>
+      <w:rPr>
+        <w:u w:val="none"/>
+      </w:rPr>
+    </w:lvl>
+    <w:lvl w:ilvl="6">
+      <w:start w:val="1"/>
+      <w:numFmt w:val="bullet"/>
+      <w:lvlText w:val="-"/>
+      <w:lvlJc w:val="left"/>
+      <w:pPr>
+        <w:ind w:left="5040" w:hanging="360"/>
+      </w:pPr>
+      <w:rPr>
+        <w:u w:val="none"/>
+      </w:rPr>
+    </w:lvl>
+    <w:lvl w:ilvl="7">
+      <w:start w:val="1"/>
+      <w:numFmt w:val="bullet"/>
+      <w:lvlText w:val="-"/>
+      <w:lvlJc w:val="left"/>
+      <w:pPr>
+        <w:ind w:left="5760" w:hanging="360"/>
+      </w:pPr>
+      <w:rPr>
+        <w:u w:val="none"/>
+      </w:rPr>
+    </w:lvl>
+    <w:lvl w:ilvl="8">
+      <w:start w:val="1"/>
+      <w:numFmt w:val="bullet"/>
+      <w:lvlText w:val="-"/>
+      <w:lvlJc w:val="left"/>
+      <w:pPr>
+        <w:ind w:left="6480" w:hanging="360"/>
+      </w:pPr>
+      <w:rPr>
+        <w:u w:val="none"/>
+      </w:rPr>
+    </w:lvl>
+  </w:abstractNum>
+  <w:abstractNum w:abstractNumId="9">
+    <w:lvl w:ilvl="0">
+      <w:start w:val="1"/>
+      <w:numFmt w:val="bullet"/>
+      <w:lvlText w:val="-"/>
+      <w:lvlJc w:val="left"/>
+      <w:pPr>
+        <w:ind w:left="720" w:hanging="360"/>
+      </w:pPr>
+      <w:rPr>
+        <w:u w:val="none"/>
+      </w:rPr>
+    </w:lvl>
+    <w:lvl w:ilvl="1">
+      <w:start w:val="1"/>
+      <w:numFmt w:val="bullet"/>
+      <w:lvlText w:val="-"/>
+      <w:lvlJc w:val="left"/>
+      <w:pPr>
+        <w:ind w:left="1440" w:hanging="360"/>
+      </w:pPr>
+      <w:rPr>
+        <w:u w:val="none"/>
+      </w:rPr>
+    </w:lvl>
+    <w:lvl w:ilvl="2">
+      <w:start w:val="1"/>
+      <w:numFmt w:val="bullet"/>
+      <w:lvlText w:val="-"/>
+      <w:lvlJc w:val="left"/>
+      <w:pPr>
+        <w:ind w:left="2160" w:hanging="360"/>
+      </w:pPr>
+      <w:rPr>
+        <w:u w:val="none"/>
+      </w:rPr>
+    </w:lvl>
+    <w:lvl w:ilvl="3">
+      <w:start w:val="1"/>
+      <w:numFmt w:val="bullet"/>
+      <w:lvlText w:val="-"/>
+      <w:lvlJc w:val="left"/>
+      <w:pPr>
+        <w:ind w:left="2880" w:hanging="360"/>
+      </w:pPr>
+      <w:rPr>
+        <w:u w:val="none"/>
+      </w:rPr>
+    </w:lvl>
+    <w:lvl w:ilvl="4">
+      <w:start w:val="1"/>
+      <w:numFmt w:val="bullet"/>
+      <w:lvlText w:val="-"/>
+      <w:lvlJc w:val="left"/>
+      <w:pPr>
+        <w:ind w:left="3600" w:hanging="360"/>
+      </w:pPr>
+      <w:rPr>
+        <w:u w:val="none"/>
+      </w:rPr>
+    </w:lvl>
+    <w:lvl w:ilvl="5">
+      <w:start w:val="1"/>
+      <w:numFmt w:val="bullet"/>
+      <w:lvlText w:val="-"/>
+      <w:lvlJc w:val="left"/>
+      <w:pPr>
+        <w:ind w:left="4320" w:hanging="360"/>
+      </w:pPr>
+      <w:rPr>
+        <w:u w:val="none"/>
+      </w:rPr>
+    </w:lvl>
+    <w:lvl w:ilvl="6">
+      <w:start w:val="1"/>
+      <w:numFmt w:val="bullet"/>
+      <w:lvlText w:val="-"/>
+      <w:lvlJc w:val="left"/>
+      <w:pPr>
+        <w:ind w:left="5040" w:hanging="360"/>
+      </w:pPr>
+      <w:rPr>
+        <w:u w:val="none"/>
+      </w:rPr>
+    </w:lvl>
+    <w:lvl w:ilvl="7">
+      <w:start w:val="1"/>
+      <w:numFmt w:val="bullet"/>
+      <w:lvlText w:val="-"/>
+      <w:lvlJc w:val="left"/>
+      <w:pPr>
+        <w:ind w:left="5760" w:hanging="360"/>
+      </w:pPr>
+      <w:rPr>
+        <w:u w:val="none"/>
+      </w:rPr>
+    </w:lvl>
+    <w:lvl w:ilvl="8">
+      <w:start w:val="1"/>
+      <w:numFmt w:val="bullet"/>
+      <w:lvlText w:val="-"/>
+      <w:lvlJc w:val="left"/>
+      <w:pPr>
+        <w:ind w:left="6480" w:hanging="360"/>
+      </w:pPr>
+      <w:rPr>
+        <w:u w:val="none"/>
+      </w:rPr>
+    </w:lvl>
+  </w:abstractNum>
+  <w:abstractNum w:abstractNumId="10">
+    <w:lvl w:ilvl="0">
+      <w:start w:val="1"/>
+      <w:numFmt w:val="bullet"/>
+      <w:lvlText w:val="-"/>
+      <w:lvlJc w:val="left"/>
+      <w:pPr>
+        <w:ind w:left="720" w:hanging="360"/>
+      </w:pPr>
+      <w:rPr>
+        <w:u w:val="none"/>
+      </w:rPr>
+    </w:lvl>
+    <w:lvl w:ilvl="1">
+      <w:start w:val="1"/>
+      <w:numFmt w:val="bullet"/>
+      <w:lvlText w:val="-"/>
+      <w:lvlJc w:val="left"/>
+      <w:pPr>
+        <w:ind w:left="1440" w:hanging="360"/>
+      </w:pPr>
+      <w:rPr>
+        <w:u w:val="none"/>
+      </w:rPr>
+    </w:lvl>
+    <w:lvl w:ilvl="2">
+      <w:start w:val="1"/>
+      <w:numFmt w:val="bullet"/>
+      <w:lvlText w:val="-"/>
+      <w:lvlJc w:val="left"/>
+      <w:pPr>
+        <w:ind w:left="2160" w:hanging="360"/>
+      </w:pPr>
+      <w:rPr>
+        <w:u w:val="none"/>
+      </w:rPr>
+    </w:lvl>
+    <w:lvl w:ilvl="3">
+      <w:start w:val="1"/>
+      <w:numFmt w:val="bullet"/>
+      <w:lvlText w:val="-"/>
+      <w:lvlJc w:val="left"/>
+      <w:pPr>
+        <w:ind w:left="2880" w:hanging="360"/>
+      </w:pPr>
+      <w:rPr>
+        <w:u w:val="none"/>
+      </w:rPr>
+    </w:lvl>
+    <w:lvl w:ilvl="4">
+      <w:start w:val="1"/>
+      <w:numFmt w:val="bullet"/>
+      <w:lvlText w:val="-"/>
+      <w:lvlJc w:val="left"/>
+      <w:pPr>
+        <w:ind w:left="3600" w:hanging="360"/>
+      </w:pPr>
+      <w:rPr>
+        <w:u w:val="none"/>
+      </w:rPr>
+    </w:lvl>
+    <w:lvl w:ilvl="5">
+      <w:start w:val="1"/>
+      <w:numFmt w:val="bullet"/>
+      <w:lvlText w:val="-"/>
+      <w:lvlJc w:val="left"/>
+      <w:pPr>
+        <w:ind w:left="4320" w:hanging="360"/>
+      </w:pPr>
+      <w:rPr>
+        <w:u w:val="none"/>
+      </w:rPr>
+    </w:lvl>
+    <w:lvl w:ilvl="6">
+      <w:start w:val="1"/>
+      <w:numFmt w:val="bullet"/>
+      <w:lvlText w:val="-"/>
+      <w:lvlJc w:val="left"/>
+      <w:pPr>
+        <w:ind w:left="5040" w:hanging="360"/>
+      </w:pPr>
+      <w:rPr>
+        <w:u w:val="none"/>
+      </w:rPr>
+    </w:lvl>
+    <w:lvl w:ilvl="7">
+      <w:start w:val="1"/>
+      <w:numFmt w:val="bullet"/>
+      <w:lvlText w:val="-"/>
+      <w:lvlJc w:val="left"/>
+      <w:pPr>
+        <w:ind w:left="5760" w:hanging="360"/>
+      </w:pPr>
+      <w:rPr>
+        <w:u w:val="none"/>
+      </w:rPr>
+    </w:lvl>
+    <w:lvl w:ilvl="8">
+      <w:start w:val="1"/>
+      <w:numFmt w:val="bullet"/>
+      <w:lvlText w:val="-"/>
+      <w:lvlJc w:val="left"/>
+      <w:pPr>
+        <w:ind w:left="6480" w:hanging="360"/>
+      </w:pPr>
+      <w:rPr>
+        <w:u w:val="none"/>
+      </w:rPr>
+    </w:lvl>
+  </w:abstractNum>
+  <w:abstractNum w:abstractNumId="11">
+    <w:lvl w:ilvl="0">
+      <w:start w:val="1"/>
+      <w:numFmt w:val="bullet"/>
+      <w:lvlText w:val="-"/>
+      <w:lvlJc w:val="left"/>
+      <w:pPr>
+        <w:ind w:left="720" w:hanging="360"/>
+      </w:pPr>
+      <w:rPr>
+        <w:u w:val="none"/>
+      </w:rPr>
+    </w:lvl>
+    <w:lvl w:ilvl="1">
+      <w:start w:val="1"/>
+      <w:numFmt w:val="bullet"/>
+      <w:lvlText w:val="-"/>
+      <w:lvlJc w:val="left"/>
+      <w:pPr>
+        <w:ind w:left="1440" w:hanging="360"/>
+      </w:pPr>
+      <w:rPr>
+        <w:u w:val="none"/>
+      </w:rPr>
+    </w:lvl>
+    <w:lvl w:ilvl="2">
+      <w:start w:val="1"/>
+      <w:numFmt w:val="bullet"/>
+      <w:lvlText w:val="-"/>
+      <w:lvlJc w:val="left"/>
+      <w:pPr>
+        <w:ind w:left="2160" w:hanging="360"/>
+      </w:pPr>
+      <w:rPr>
+        <w:u w:val="none"/>
+      </w:rPr>
+    </w:lvl>
+    <w:lvl w:ilvl="3">
+      <w:start w:val="1"/>
+      <w:numFmt w:val="bullet"/>
+      <w:lvlText w:val="-"/>
+      <w:lvlJc w:val="left"/>
+      <w:pPr>
+        <w:ind w:left="2880" w:hanging="360"/>
+      </w:pPr>
+      <w:rPr>
+        <w:u w:val="none"/>
+      </w:rPr>
+    </w:lvl>
+    <w:lvl w:ilvl="4">
+      <w:start w:val="1"/>
+      <w:numFmt w:val="bullet"/>
+      <w:lvlText w:val="-"/>
+      <w:lvlJc w:val="left"/>
+      <w:pPr>
+        <w:ind w:left="3600" w:hanging="360"/>
+      </w:pPr>
+      <w:rPr>
+        <w:u w:val="none"/>
+      </w:rPr>
+    </w:lvl>
+    <w:lvl w:ilvl="5">
+      <w:start w:val="1"/>
+      <w:numFmt w:val="bullet"/>
+      <w:lvlText w:val="-"/>
+      <w:lvlJc w:val="left"/>
+      <w:pPr>
+        <w:ind w:left="4320" w:hanging="360"/>
+      </w:pPr>
+      <w:rPr>
+        <w:u w:val="none"/>
+      </w:rPr>
+    </w:lvl>
+    <w:lvl w:ilvl="6">
+      <w:start w:val="1"/>
+      <w:numFmt w:val="bullet"/>
+      <w:lvlText w:val="-"/>
+      <w:lvlJc w:val="left"/>
+      <w:pPr>
+        <w:ind w:left="5040" w:hanging="360"/>
+      </w:pPr>
+      <w:rPr>
+        <w:u w:val="none"/>
+      </w:rPr>
+    </w:lvl>
+    <w:lvl w:ilvl="7">
+      <w:start w:val="1"/>
+      <w:numFmt w:val="bullet"/>
+      <w:lvlText w:val="-"/>
+      <w:lvlJc w:val="left"/>
+      <w:pPr>
+        <w:ind w:left="5760" w:hanging="360"/>
+      </w:pPr>
+      <w:rPr>
+        <w:u w:val="none"/>
+      </w:rPr>
+    </w:lvl>
+    <w:lvl w:ilvl="8">
+      <w:start w:val="1"/>
+      <w:numFmt w:val="bullet"/>
+      <w:lvlText w:val="-"/>
+      <w:lvlJc w:val="left"/>
+      <w:pPr>
+        <w:ind w:left="6480" w:hanging="360"/>
+      </w:pPr>
+      <w:rPr>
+        <w:u w:val="none"/>
+      </w:rPr>
+    </w:lvl>
+  </w:abstractNum>
+  <w:num w:numId="1">
+    <w:abstractNumId w:val="1"/>
+  </w:num>
+  <w:num w:numId="2">
+    <w:abstractNumId w:val="2"/>
+  </w:num>
+  <w:num w:numId="3">
+    <w:abstractNumId w:val="3"/>
+  </w:num>
+  <w:num w:numId="4">
+    <w:abstractNumId w:val="4"/>
+  </w:num>
+  <w:num w:numId="5">
+    <w:abstractNumId w:val="5"/>
+  </w:num>
+  <w:num w:numId="6">
+    <w:abstractNumId w:val="6"/>
+  </w:num>
+  <w:num w:numId="7">
+    <w:abstractNumId w:val="7"/>
+  </w:num>
+  <w:num w:numId="8">
+    <w:abstractNumId w:val="8"/>
+  </w:num>
+  <w:num w:numId="9">
+    <w:abstractNumId w:val="9"/>
+  </w:num>
+  <w:num w:numId="10">
+    <w:abstractNumId w:val="10"/>
+  </w:num>
+  <w:num w:numId="11">
+    <w:abstractNumId w:val="11"/>
+  </w:num>
+</w:numbering>
 </file>
 
 <file path=word/styles.xml><?xml version="1.0" encoding="utf-8"?>

</xml_diff>